<commit_message>
Section End Project 2
</commit_message>
<xml_diff>
--- a/Phase 2/Section End Project 1 Shopping Cart Management/Phase 2 Section End Project 1 Shopping Cart Management WriteUps.docx
+++ b/Phase 2/Section End Project 1 Shopping Cart Management/Phase 2 Section End Project 1 Shopping Cart Management WriteUps.docx
@@ -14,25 +14,9 @@
           <w:rStyle w:val="Hyperlink"/>
           <w:sz w:val="44"/>
           <w:szCs w:val="44"/>
-          <w:highlight w:val="yellow"/>
-        </w:rPr>
-        <w:t>https://github.com/ImtiazVision/2058861_Imtiaz_Ahmed_MEAN_Stack/blob/main/Phase%202/Section%20End%20Project%201%20Shopping%20Cart%20Management/Phase%202%20Section%20End%20Project%201%20Shopping%20Cart%20Management%20WriteUps.docx</w:t>
-      </w:r>
-      <w:r>
-        <w:rPr>
-          <w:sz w:val="44"/>
-          <w:szCs w:val="44"/>
-        </w:rPr>
-        <w:t xml:space="preserve"> </w:t>
-      </w:r>
-    </w:p>
-    <w:p>
-      <w:pPr>
-        <w:rPr>
-          <w:sz w:val="44"/>
-          <w:szCs w:val="44"/>
-        </w:rPr>
-      </w:pPr>
+        </w:rPr>
+        <w:t>https://github.com/ImtiazVision/2058861_Imtiaz_Ahmed_MEAN_Stack/tree/main/Phase%202/Section%20End%20Project%202%20My%20Portfolio/angularapp/src/app</w:t>
+      </w:r>
     </w:p>
     <w:p>
       <w:pPr>
@@ -120,52 +104,2940 @@
           <w:szCs w:val="40"/>
           <w:highlight w:val="yellow"/>
         </w:rPr>
-        <w:t>Phase 2 Section End Project 1 Shopping Cart Management WriteUps.docx</w:t>
-      </w:r>
-    </w:p>
-    <w:p>
-      <w:pPr>
-        <w:rPr>
+        <w:t xml:space="preserve">Phase 2 Section End Project </w:t>
+      </w:r>
+      <w:r>
+        <w:rPr>
+          <w:b/>
+          <w:bCs/>
           <w:sz w:val="40"/>
           <w:szCs w:val="40"/>
           <w:highlight w:val="yellow"/>
         </w:rPr>
-      </w:pPr>
-    </w:p>
-    <w:p>
-      <w:pPr>
-        <w:rPr>
+        <w:t>2</w:t>
+      </w:r>
+      <w:r>
+        <w:rPr>
+          <w:b/>
+          <w:bCs/>
           <w:sz w:val="40"/>
           <w:szCs w:val="40"/>
-        </w:rPr>
-      </w:pPr>
-    </w:p>
-    <w:p>
-      <w:pPr>
-        <w:rPr>
+          <w:highlight w:val="yellow"/>
+        </w:rPr>
+        <w:t xml:space="preserve"> </w:t>
+      </w:r>
+      <w:r>
+        <w:rPr>
+          <w:b/>
+          <w:bCs/>
           <w:sz w:val="40"/>
           <w:szCs w:val="40"/>
-        </w:rPr>
-      </w:pPr>
-      <w:r>
-        <w:rPr>
+          <w:highlight w:val="yellow"/>
+        </w:rPr>
+        <w:t>My Portfolio</w:t>
+      </w:r>
+      <w:r>
+        <w:rPr>
+          <w:b/>
+          <w:bCs/>
           <w:sz w:val="40"/>
           <w:szCs w:val="40"/>
-        </w:rPr>
-        <w:t xml:space="preserve">Created the </w:t>
-      </w:r>
-      <w:r>
+          <w:highlight w:val="yellow"/>
+        </w:rPr>
+        <w:t xml:space="preserve"> WriteUps.docx</w:t>
+      </w:r>
+    </w:p>
+    <w:p>
+      <w:pPr>
         <w:rPr>
           <w:sz w:val="40"/>
           <w:szCs w:val="40"/>
-        </w:rPr>
-        <w:t xml:space="preserve">section end project Shopping Cart Management with HTML, Bootstrap, Typescript, and Javascript.  </w:t>
+          <w:highlight w:val="yellow"/>
+        </w:rPr>
+      </w:pPr>
+    </w:p>
+    <w:p>
+      <w:pPr>
+        <w:rPr>
+          <w:sz w:val="40"/>
+          <w:szCs w:val="40"/>
+        </w:rPr>
+      </w:pPr>
+    </w:p>
+    <w:p>
+      <w:pPr>
+        <w:rPr>
+          <w:sz w:val="40"/>
+          <w:szCs w:val="40"/>
+        </w:rPr>
+      </w:pPr>
+      <w:r>
+        <w:rPr>
+          <w:sz w:val="40"/>
+          <w:szCs w:val="40"/>
+        </w:rPr>
+        <w:t xml:space="preserve">Created the section end project </w:t>
+      </w:r>
+      <w:r>
+        <w:rPr>
+          <w:sz w:val="40"/>
+          <w:szCs w:val="40"/>
+        </w:rPr>
+        <w:t>My Portfolio</w:t>
+      </w:r>
+      <w:r>
+        <w:rPr>
+          <w:sz w:val="40"/>
+          <w:szCs w:val="40"/>
+        </w:rPr>
+        <w:t xml:space="preserve"> with HTML, Bootstrap, Typescript, </w:t>
+      </w:r>
+      <w:r>
+        <w:rPr>
+          <w:sz w:val="40"/>
+          <w:szCs w:val="40"/>
+        </w:rPr>
+        <w:t>Angular</w:t>
+      </w:r>
+      <w:r>
+        <w:rPr>
+          <w:sz w:val="40"/>
+          <w:szCs w:val="40"/>
+        </w:rPr>
+        <w:t xml:space="preserve">.  </w:t>
       </w:r>
     </w:p>
     <w:p/>
     <w:p/>
     <w:p/>
     <w:p/>
+    <w:p>
+      <w:pPr>
+        <w:jc w:val="center"/>
+        <w:rPr>
+          <w:sz w:val="32"/>
+          <w:szCs w:val="32"/>
+        </w:rPr>
+      </w:pPr>
+      <w:r>
+        <w:rPr>
+          <w:sz w:val="32"/>
+          <w:szCs w:val="32"/>
+        </w:rPr>
+        <w:t>home.component.html</w:t>
+      </w:r>
+    </w:p>
+    <w:p>
+      <w:pPr>
+        <w:pStyle w:val="PlainText"/>
+        <w:rPr>
+          <w:rFonts w:ascii="Courier New" w:hAnsi="Courier New" w:cs="Courier New"/>
+        </w:rPr>
+      </w:pPr>
+      <w:r>
+        <w:rPr>
+          <w:rFonts w:ascii="Courier New" w:hAnsi="Courier New" w:cs="Courier New"/>
+        </w:rPr>
+        <w:t>&lt;div</w:t>
+      </w:r>
+    </w:p>
+    <w:p>
+      <w:pPr>
+        <w:pStyle w:val="PlainText"/>
+        <w:rPr>
+          <w:rFonts w:ascii="Courier New" w:hAnsi="Courier New" w:cs="Courier New"/>
+        </w:rPr>
+      </w:pPr>
+      <w:r>
+        <w:rPr>
+          <w:rFonts w:ascii="Courier New" w:hAnsi="Courier New" w:cs="Courier New"/>
+        </w:rPr>
+        <w:t xml:space="preserve">  class="position-absolute"</w:t>
+      </w:r>
+    </w:p>
+    <w:p>
+      <w:pPr>
+        <w:pStyle w:val="PlainText"/>
+        <w:rPr>
+          <w:rFonts w:ascii="Courier New" w:hAnsi="Courier New" w:cs="Courier New"/>
+        </w:rPr>
+      </w:pPr>
+      <w:r>
+        <w:rPr>
+          <w:rFonts w:ascii="Courier New" w:hAnsi="Courier New" w:cs="Courier New"/>
+        </w:rPr>
+        <w:t xml:space="preserve">  color="primary"</w:t>
+      </w:r>
+    </w:p>
+    <w:p>
+      <w:pPr>
+        <w:pStyle w:val="PlainText"/>
+        <w:rPr>
+          <w:rFonts w:ascii="Courier New" w:hAnsi="Courier New" w:cs="Courier New"/>
+        </w:rPr>
+      </w:pPr>
+      <w:r>
+        <w:rPr>
+          <w:rFonts w:ascii="Courier New" w:hAnsi="Courier New" w:cs="Courier New"/>
+        </w:rPr>
+        <w:lastRenderedPageBreak/>
+        <w:t xml:space="preserve">  style="color: </w:t>
+      </w:r>
+      <w:proofErr w:type="spellStart"/>
+      <w:proofErr w:type="gramStart"/>
+      <w:r>
+        <w:rPr>
+          <w:rFonts w:ascii="Courier New" w:hAnsi="Courier New" w:cs="Courier New"/>
+        </w:rPr>
+        <w:t>rgb</w:t>
+      </w:r>
+      <w:proofErr w:type="spellEnd"/>
+      <w:r>
+        <w:rPr>
+          <w:rFonts w:ascii="Courier New" w:hAnsi="Courier New" w:cs="Courier New"/>
+        </w:rPr>
+        <w:t>(</w:t>
+      </w:r>
+      <w:proofErr w:type="gramEnd"/>
+      <w:r>
+        <w:rPr>
+          <w:rFonts w:ascii="Courier New" w:hAnsi="Courier New" w:cs="Courier New"/>
+        </w:rPr>
+        <w:t xml:space="preserve">109, 7, 95); background-color: </w:t>
+      </w:r>
+      <w:proofErr w:type="spellStart"/>
+      <w:r>
+        <w:rPr>
+          <w:rFonts w:ascii="Courier New" w:hAnsi="Courier New" w:cs="Courier New"/>
+        </w:rPr>
+        <w:t>rgb</w:t>
+      </w:r>
+      <w:proofErr w:type="spellEnd"/>
+      <w:r>
+        <w:rPr>
+          <w:rFonts w:ascii="Courier New" w:hAnsi="Courier New" w:cs="Courier New"/>
+        </w:rPr>
+        <w:t>(80, 175, 250)"</w:t>
+      </w:r>
+    </w:p>
+    <w:p>
+      <w:pPr>
+        <w:pStyle w:val="PlainText"/>
+        <w:rPr>
+          <w:rFonts w:ascii="Courier New" w:hAnsi="Courier New" w:cs="Courier New"/>
+        </w:rPr>
+      </w:pPr>
+      <w:r>
+        <w:rPr>
+          <w:rFonts w:ascii="Courier New" w:hAnsi="Courier New" w:cs="Courier New"/>
+        </w:rPr>
+        <w:t>&gt;</w:t>
+      </w:r>
+    </w:p>
+    <w:p>
+      <w:pPr>
+        <w:pStyle w:val="PlainText"/>
+        <w:rPr>
+          <w:rFonts w:ascii="Courier New" w:hAnsi="Courier New" w:cs="Courier New"/>
+        </w:rPr>
+      </w:pPr>
+      <w:r>
+        <w:rPr>
+          <w:rFonts w:ascii="Courier New" w:hAnsi="Courier New" w:cs="Courier New"/>
+        </w:rPr>
+        <w:t xml:space="preserve">  &lt;h2&gt;My Portfolio&lt;/h2&gt;</w:t>
+      </w:r>
+    </w:p>
+    <w:p>
+      <w:pPr>
+        <w:pStyle w:val="PlainText"/>
+        <w:rPr>
+          <w:rFonts w:ascii="Courier New" w:hAnsi="Courier New" w:cs="Courier New"/>
+        </w:rPr>
+      </w:pPr>
+      <w:r>
+        <w:rPr>
+          <w:rFonts w:ascii="Courier New" w:hAnsi="Courier New" w:cs="Courier New"/>
+        </w:rPr>
+        <w:t xml:space="preserve">  &lt;h3&gt;Welcome username&lt;/h3&gt;</w:t>
+      </w:r>
+    </w:p>
+    <w:p>
+      <w:pPr>
+        <w:pStyle w:val="PlainText"/>
+        <w:rPr>
+          <w:rFonts w:ascii="Courier New" w:hAnsi="Courier New" w:cs="Courier New"/>
+        </w:rPr>
+      </w:pPr>
+      <w:r>
+        <w:rPr>
+          <w:rFonts w:ascii="Courier New" w:hAnsi="Courier New" w:cs="Courier New"/>
+        </w:rPr>
+        <w:t xml:space="preserve">  &lt;form&gt;</w:t>
+      </w:r>
+    </w:p>
+    <w:p>
+      <w:pPr>
+        <w:pStyle w:val="PlainText"/>
+        <w:rPr>
+          <w:rFonts w:ascii="Courier New" w:hAnsi="Courier New" w:cs="Courier New"/>
+        </w:rPr>
+      </w:pPr>
+      <w:r>
+        <w:rPr>
+          <w:rFonts w:ascii="Courier New" w:hAnsi="Courier New" w:cs="Courier New"/>
+        </w:rPr>
+        <w:t xml:space="preserve">    &lt;label&gt;Contact Name&lt;/label&gt;</w:t>
+      </w:r>
+    </w:p>
+    <w:p>
+      <w:pPr>
+        <w:pStyle w:val="PlainText"/>
+        <w:rPr>
+          <w:rFonts w:ascii="Courier New" w:hAnsi="Courier New" w:cs="Courier New"/>
+        </w:rPr>
+      </w:pPr>
+      <w:r>
+        <w:rPr>
+          <w:rFonts w:ascii="Courier New" w:hAnsi="Courier New" w:cs="Courier New"/>
+        </w:rPr>
+        <w:t xml:space="preserve">    &lt;input type="text" /&gt;&lt;</w:t>
+      </w:r>
+      <w:proofErr w:type="spellStart"/>
+      <w:r>
+        <w:rPr>
+          <w:rFonts w:ascii="Courier New" w:hAnsi="Courier New" w:cs="Courier New"/>
+        </w:rPr>
+        <w:t>br</w:t>
+      </w:r>
+      <w:proofErr w:type="spellEnd"/>
+      <w:r>
+        <w:rPr>
+          <w:rFonts w:ascii="Courier New" w:hAnsi="Courier New" w:cs="Courier New"/>
+        </w:rPr>
+        <w:t xml:space="preserve"> /&gt;</w:t>
+      </w:r>
+    </w:p>
+    <w:p>
+      <w:pPr>
+        <w:pStyle w:val="PlainText"/>
+        <w:rPr>
+          <w:rFonts w:ascii="Courier New" w:hAnsi="Courier New" w:cs="Courier New"/>
+        </w:rPr>
+      </w:pPr>
+      <w:r>
+        <w:rPr>
+          <w:rFonts w:ascii="Courier New" w:hAnsi="Courier New" w:cs="Courier New"/>
+        </w:rPr>
+        <w:t xml:space="preserve">    &lt;label&gt;Phone No.&lt;/label&gt;</w:t>
+      </w:r>
+    </w:p>
+    <w:p>
+      <w:pPr>
+        <w:pStyle w:val="PlainText"/>
+        <w:rPr>
+          <w:rFonts w:ascii="Courier New" w:hAnsi="Courier New" w:cs="Courier New"/>
+        </w:rPr>
+      </w:pPr>
+      <w:r>
+        <w:rPr>
+          <w:rFonts w:ascii="Courier New" w:hAnsi="Courier New" w:cs="Courier New"/>
+        </w:rPr>
+        <w:t xml:space="preserve">    &lt;input type="text" /&gt;&lt;</w:t>
+      </w:r>
+      <w:proofErr w:type="spellStart"/>
+      <w:r>
+        <w:rPr>
+          <w:rFonts w:ascii="Courier New" w:hAnsi="Courier New" w:cs="Courier New"/>
+        </w:rPr>
+        <w:t>br</w:t>
+      </w:r>
+      <w:proofErr w:type="spellEnd"/>
+      <w:r>
+        <w:rPr>
+          <w:rFonts w:ascii="Courier New" w:hAnsi="Courier New" w:cs="Courier New"/>
+        </w:rPr>
+        <w:t xml:space="preserve"> /&gt;</w:t>
+      </w:r>
+    </w:p>
+    <w:p>
+      <w:pPr>
+        <w:pStyle w:val="PlainText"/>
+        <w:rPr>
+          <w:rFonts w:ascii="Courier New" w:hAnsi="Courier New" w:cs="Courier New"/>
+        </w:rPr>
+      </w:pPr>
+      <w:r>
+        <w:rPr>
+          <w:rFonts w:ascii="Courier New" w:hAnsi="Courier New" w:cs="Courier New"/>
+        </w:rPr>
+        <w:t xml:space="preserve">    &lt;input type="button" value="Save" /&gt;</w:t>
+      </w:r>
+    </w:p>
+    <w:p>
+      <w:pPr>
+        <w:pStyle w:val="PlainText"/>
+        <w:rPr>
+          <w:rFonts w:ascii="Courier New" w:hAnsi="Courier New" w:cs="Courier New"/>
+        </w:rPr>
+      </w:pPr>
+      <w:r>
+        <w:rPr>
+          <w:rFonts w:ascii="Courier New" w:hAnsi="Courier New" w:cs="Courier New"/>
+        </w:rPr>
+        <w:t xml:space="preserve">  &lt;/form&gt;</w:t>
+      </w:r>
+    </w:p>
+    <w:p>
+      <w:pPr>
+        <w:pStyle w:val="PlainText"/>
+        <w:rPr>
+          <w:rFonts w:ascii="Courier New" w:hAnsi="Courier New" w:cs="Courier New"/>
+        </w:rPr>
+      </w:pPr>
+      <w:r>
+        <w:rPr>
+          <w:rFonts w:ascii="Courier New" w:hAnsi="Courier New" w:cs="Courier New"/>
+        </w:rPr>
+        <w:t>&lt;/div&gt;</w:t>
+      </w:r>
+    </w:p>
+    <w:p>
+      <w:pPr>
+        <w:pStyle w:val="PlainText"/>
+        <w:rPr>
+          <w:rFonts w:ascii="Courier New" w:hAnsi="Courier New" w:cs="Courier New"/>
+        </w:rPr>
+      </w:pPr>
+      <w:r>
+        <w:rPr>
+          <w:rFonts w:ascii="Courier New" w:hAnsi="Courier New" w:cs="Courier New"/>
+        </w:rPr>
+        <w:t>&lt;div&gt;</w:t>
+      </w:r>
+    </w:p>
+    <w:p>
+      <w:pPr>
+        <w:pStyle w:val="PlainText"/>
+        <w:rPr>
+          <w:rFonts w:ascii="Courier New" w:hAnsi="Courier New" w:cs="Courier New"/>
+        </w:rPr>
+      </w:pPr>
+      <w:r>
+        <w:rPr>
+          <w:rFonts w:ascii="Courier New" w:hAnsi="Courier New" w:cs="Courier New"/>
+        </w:rPr>
+        <w:t xml:space="preserve">  &lt;h3&gt;Contact Details&lt;/h3&gt;</w:t>
+      </w:r>
+    </w:p>
+    <w:p>
+      <w:pPr>
+        <w:pStyle w:val="PlainText"/>
+        <w:rPr>
+          <w:rFonts w:ascii="Courier New" w:hAnsi="Courier New" w:cs="Courier New"/>
+        </w:rPr>
+      </w:pPr>
+      <w:r>
+        <w:rPr>
+          <w:rFonts w:ascii="Courier New" w:hAnsi="Courier New" w:cs="Courier New"/>
+        </w:rPr>
+        <w:t>&lt;/div&gt;</w:t>
+      </w:r>
+    </w:p>
+    <w:p>
+      <w:pPr>
+        <w:pStyle w:val="PlainText"/>
+        <w:rPr>
+          <w:rFonts w:ascii="Courier New" w:hAnsi="Courier New" w:cs="Courier New"/>
+        </w:rPr>
+      </w:pPr>
+      <w:r>
+        <w:rPr>
+          <w:rFonts w:ascii="Courier New" w:hAnsi="Courier New" w:cs="Courier New"/>
+        </w:rPr>
+        <w:t>&lt;div class="card"&gt;</w:t>
+      </w:r>
+    </w:p>
+    <w:p>
+      <w:pPr>
+        <w:pStyle w:val="PlainText"/>
+        <w:rPr>
+          <w:rFonts w:ascii="Courier New" w:hAnsi="Courier New" w:cs="Courier New"/>
+        </w:rPr>
+      </w:pPr>
+      <w:r>
+        <w:rPr>
+          <w:rFonts w:ascii="Courier New" w:hAnsi="Courier New" w:cs="Courier New"/>
+        </w:rPr>
+        <w:t xml:space="preserve">  &lt;form&gt;</w:t>
+      </w:r>
+    </w:p>
+    <w:p>
+      <w:pPr>
+        <w:pStyle w:val="PlainText"/>
+        <w:rPr>
+          <w:rFonts w:ascii="Courier New" w:hAnsi="Courier New" w:cs="Courier New"/>
+        </w:rPr>
+      </w:pPr>
+      <w:r>
+        <w:rPr>
+          <w:rFonts w:ascii="Courier New" w:hAnsi="Courier New" w:cs="Courier New"/>
+        </w:rPr>
+        <w:t xml:space="preserve">    &lt;div&gt;</w:t>
+      </w:r>
+    </w:p>
+    <w:p>
+      <w:pPr>
+        <w:pStyle w:val="PlainText"/>
+        <w:rPr>
+          <w:rFonts w:ascii="Courier New" w:hAnsi="Courier New" w:cs="Courier New"/>
+        </w:rPr>
+      </w:pPr>
+      <w:r>
+        <w:rPr>
+          <w:rFonts w:ascii="Courier New" w:hAnsi="Courier New" w:cs="Courier New"/>
+        </w:rPr>
+        <w:t xml:space="preserve">      &lt;div class="form-row"&gt;</w:t>
+      </w:r>
+    </w:p>
+    <w:p>
+      <w:pPr>
+        <w:pStyle w:val="PlainText"/>
+        <w:rPr>
+          <w:rFonts w:ascii="Courier New" w:hAnsi="Courier New" w:cs="Courier New"/>
+        </w:rPr>
+      </w:pPr>
+      <w:r>
+        <w:rPr>
+          <w:rFonts w:ascii="Courier New" w:hAnsi="Courier New" w:cs="Courier New"/>
+        </w:rPr>
+        <w:t xml:space="preserve">        &lt;div class="col-md-12"&gt;</w:t>
+      </w:r>
+    </w:p>
+    <w:p>
+      <w:pPr>
+        <w:pStyle w:val="PlainText"/>
+        <w:rPr>
+          <w:rFonts w:ascii="Courier New" w:hAnsi="Courier New" w:cs="Courier New"/>
+        </w:rPr>
+      </w:pPr>
+      <w:r>
+        <w:rPr>
+          <w:rFonts w:ascii="Courier New" w:hAnsi="Courier New" w:cs="Courier New"/>
+        </w:rPr>
+        <w:t xml:space="preserve">          &lt;div class="form-group"&gt;</w:t>
+      </w:r>
+    </w:p>
+    <w:p>
+      <w:pPr>
+        <w:pStyle w:val="PlainText"/>
+        <w:rPr>
+          <w:rFonts w:ascii="Courier New" w:hAnsi="Courier New" w:cs="Courier New"/>
+        </w:rPr>
+      </w:pPr>
+      <w:r>
+        <w:rPr>
+          <w:rFonts w:ascii="Courier New" w:hAnsi="Courier New" w:cs="Courier New"/>
+        </w:rPr>
+        <w:t xml:space="preserve">            &amp;</w:t>
+      </w:r>
+      <w:proofErr w:type="spellStart"/>
+      <w:proofErr w:type="gramStart"/>
+      <w:r>
+        <w:rPr>
+          <w:rFonts w:ascii="Courier New" w:hAnsi="Courier New" w:cs="Courier New"/>
+        </w:rPr>
+        <w:t>nbsp</w:t>
+      </w:r>
+      <w:proofErr w:type="spellEnd"/>
+      <w:r>
+        <w:rPr>
+          <w:rFonts w:ascii="Courier New" w:hAnsi="Courier New" w:cs="Courier New"/>
+        </w:rPr>
+        <w:t>;&amp;</w:t>
+      </w:r>
+      <w:proofErr w:type="spellStart"/>
+      <w:proofErr w:type="gramEnd"/>
+      <w:r>
+        <w:rPr>
+          <w:rFonts w:ascii="Courier New" w:hAnsi="Courier New" w:cs="Courier New"/>
+        </w:rPr>
+        <w:t>nbsp</w:t>
+      </w:r>
+      <w:proofErr w:type="spellEnd"/>
+      <w:r>
+        <w:rPr>
+          <w:rFonts w:ascii="Courier New" w:hAnsi="Courier New" w:cs="Courier New"/>
+        </w:rPr>
+        <w:t>;&amp;</w:t>
+      </w:r>
+      <w:proofErr w:type="spellStart"/>
+      <w:r>
+        <w:rPr>
+          <w:rFonts w:ascii="Courier New" w:hAnsi="Courier New" w:cs="Courier New"/>
+        </w:rPr>
+        <w:t>nbsp</w:t>
+      </w:r>
+      <w:proofErr w:type="spellEnd"/>
+      <w:r>
+        <w:rPr>
+          <w:rFonts w:ascii="Courier New" w:hAnsi="Courier New" w:cs="Courier New"/>
+        </w:rPr>
+        <w:t>;</w:t>
+      </w:r>
+    </w:p>
+    <w:p>
+      <w:pPr>
+        <w:pStyle w:val="PlainText"/>
+        <w:rPr>
+          <w:rFonts w:ascii="Courier New" w:hAnsi="Courier New" w:cs="Courier New"/>
+        </w:rPr>
+      </w:pPr>
+      <w:r>
+        <w:rPr>
+          <w:rFonts w:ascii="Courier New" w:hAnsi="Courier New" w:cs="Courier New"/>
+        </w:rPr>
+        <w:t xml:space="preserve">            &lt;label&gt;Enter Full Name&lt;/label&gt;</w:t>
+      </w:r>
+    </w:p>
+    <w:p>
+      <w:pPr>
+        <w:pStyle w:val="PlainText"/>
+        <w:rPr>
+          <w:rFonts w:ascii="Courier New" w:hAnsi="Courier New" w:cs="Courier New"/>
+        </w:rPr>
+      </w:pPr>
+      <w:r>
+        <w:rPr>
+          <w:rFonts w:ascii="Courier New" w:hAnsi="Courier New" w:cs="Courier New"/>
+        </w:rPr>
+        <w:t xml:space="preserve">          &lt;/div&gt;</w:t>
+      </w:r>
+    </w:p>
+    <w:p>
+      <w:pPr>
+        <w:pStyle w:val="PlainText"/>
+        <w:rPr>
+          <w:rFonts w:ascii="Courier New" w:hAnsi="Courier New" w:cs="Courier New"/>
+        </w:rPr>
+      </w:pPr>
+      <w:r>
+        <w:rPr>
+          <w:rFonts w:ascii="Courier New" w:hAnsi="Courier New" w:cs="Courier New"/>
+        </w:rPr>
+        <w:t xml:space="preserve">          &lt;div class="form-row"&gt;</w:t>
+      </w:r>
+    </w:p>
+    <w:p>
+      <w:pPr>
+        <w:pStyle w:val="PlainText"/>
+        <w:rPr>
+          <w:rFonts w:ascii="Courier New" w:hAnsi="Courier New" w:cs="Courier New"/>
+        </w:rPr>
+      </w:pPr>
+      <w:r>
+        <w:rPr>
+          <w:rFonts w:ascii="Courier New" w:hAnsi="Courier New" w:cs="Courier New"/>
+        </w:rPr>
+        <w:t xml:space="preserve">            &lt;div class="col"&gt;</w:t>
+      </w:r>
+    </w:p>
+    <w:p>
+      <w:pPr>
+        <w:pStyle w:val="PlainText"/>
+        <w:rPr>
+          <w:rFonts w:ascii="Courier New" w:hAnsi="Courier New" w:cs="Courier New"/>
+        </w:rPr>
+      </w:pPr>
+      <w:r>
+        <w:rPr>
+          <w:rFonts w:ascii="Courier New" w:hAnsi="Courier New" w:cs="Courier New"/>
+        </w:rPr>
+        <w:t xml:space="preserve">              &amp;</w:t>
+      </w:r>
+      <w:proofErr w:type="spellStart"/>
+      <w:proofErr w:type="gramStart"/>
+      <w:r>
+        <w:rPr>
+          <w:rFonts w:ascii="Courier New" w:hAnsi="Courier New" w:cs="Courier New"/>
+        </w:rPr>
+        <w:t>nbsp</w:t>
+      </w:r>
+      <w:proofErr w:type="spellEnd"/>
+      <w:r>
+        <w:rPr>
+          <w:rFonts w:ascii="Courier New" w:hAnsi="Courier New" w:cs="Courier New"/>
+        </w:rPr>
+        <w:t>;&amp;</w:t>
+      </w:r>
+      <w:proofErr w:type="spellStart"/>
+      <w:proofErr w:type="gramEnd"/>
+      <w:r>
+        <w:rPr>
+          <w:rFonts w:ascii="Courier New" w:hAnsi="Courier New" w:cs="Courier New"/>
+        </w:rPr>
+        <w:t>nbsp</w:t>
+      </w:r>
+      <w:proofErr w:type="spellEnd"/>
+      <w:r>
+        <w:rPr>
+          <w:rFonts w:ascii="Courier New" w:hAnsi="Courier New" w:cs="Courier New"/>
+        </w:rPr>
+        <w:t>;&amp;</w:t>
+      </w:r>
+      <w:proofErr w:type="spellStart"/>
+      <w:r>
+        <w:rPr>
+          <w:rFonts w:ascii="Courier New" w:hAnsi="Courier New" w:cs="Courier New"/>
+        </w:rPr>
+        <w:t>nbsp</w:t>
+      </w:r>
+      <w:proofErr w:type="spellEnd"/>
+      <w:r>
+        <w:rPr>
+          <w:rFonts w:ascii="Courier New" w:hAnsi="Courier New" w:cs="Courier New"/>
+        </w:rPr>
+        <w:t>;&amp;</w:t>
+      </w:r>
+      <w:proofErr w:type="spellStart"/>
+      <w:r>
+        <w:rPr>
+          <w:rFonts w:ascii="Courier New" w:hAnsi="Courier New" w:cs="Courier New"/>
+        </w:rPr>
+        <w:t>nbsp</w:t>
+      </w:r>
+      <w:proofErr w:type="spellEnd"/>
+      <w:r>
+        <w:rPr>
+          <w:rFonts w:ascii="Courier New" w:hAnsi="Courier New" w:cs="Courier New"/>
+        </w:rPr>
+        <w:t>;&lt;input</w:t>
+      </w:r>
+    </w:p>
+    <w:p>
+      <w:pPr>
+        <w:pStyle w:val="PlainText"/>
+        <w:rPr>
+          <w:rFonts w:ascii="Courier New" w:hAnsi="Courier New" w:cs="Courier New"/>
+        </w:rPr>
+      </w:pPr>
+      <w:r>
+        <w:rPr>
+          <w:rFonts w:ascii="Courier New" w:hAnsi="Courier New" w:cs="Courier New"/>
+        </w:rPr>
+        <w:t xml:space="preserve">                type="text"</w:t>
+      </w:r>
+    </w:p>
+    <w:p>
+      <w:pPr>
+        <w:pStyle w:val="PlainText"/>
+        <w:rPr>
+          <w:rFonts w:ascii="Courier New" w:hAnsi="Courier New" w:cs="Courier New"/>
+        </w:rPr>
+      </w:pPr>
+      <w:r>
+        <w:rPr>
+          <w:rFonts w:ascii="Courier New" w:hAnsi="Courier New" w:cs="Courier New"/>
+        </w:rPr>
+        <w:t xml:space="preserve">                </w:t>
+      </w:r>
+      <w:proofErr w:type="spellStart"/>
+      <w:r>
+        <w:rPr>
+          <w:rFonts w:ascii="Courier New" w:hAnsi="Courier New" w:cs="Courier New"/>
+        </w:rPr>
+        <w:t>formControlName</w:t>
+      </w:r>
+      <w:proofErr w:type="spellEnd"/>
+      <w:r>
+        <w:rPr>
+          <w:rFonts w:ascii="Courier New" w:hAnsi="Courier New" w:cs="Courier New"/>
+        </w:rPr>
+        <w:t>="name"</w:t>
+      </w:r>
+    </w:p>
+    <w:p>
+      <w:pPr>
+        <w:pStyle w:val="PlainText"/>
+        <w:rPr>
+          <w:rFonts w:ascii="Courier New" w:hAnsi="Courier New" w:cs="Courier New"/>
+        </w:rPr>
+      </w:pPr>
+      <w:r>
+        <w:rPr>
+          <w:rFonts w:ascii="Courier New" w:hAnsi="Courier New" w:cs="Courier New"/>
+        </w:rPr>
+        <w:t xml:space="preserve">                class="form-control"</w:t>
+      </w:r>
+    </w:p>
+    <w:p>
+      <w:pPr>
+        <w:pStyle w:val="PlainText"/>
+        <w:rPr>
+          <w:rFonts w:ascii="Courier New" w:hAnsi="Courier New" w:cs="Courier New"/>
+        </w:rPr>
+      </w:pPr>
+      <w:r>
+        <w:rPr>
+          <w:rFonts w:ascii="Courier New" w:hAnsi="Courier New" w:cs="Courier New"/>
+        </w:rPr>
+        <w:t xml:space="preserve">                style="font: bold 20px Georgia, serif; border: 3px solid #000"</w:t>
+      </w:r>
+    </w:p>
+    <w:p>
+      <w:pPr>
+        <w:pStyle w:val="PlainText"/>
+        <w:rPr>
+          <w:rFonts w:ascii="Courier New" w:hAnsi="Courier New" w:cs="Courier New"/>
+        </w:rPr>
+      </w:pPr>
+      <w:r>
+        <w:rPr>
+          <w:rFonts w:ascii="Courier New" w:hAnsi="Courier New" w:cs="Courier New"/>
+        </w:rPr>
+        <w:t xml:space="preserve">              /&gt;</w:t>
+      </w:r>
+    </w:p>
+    <w:p>
+      <w:pPr>
+        <w:pStyle w:val="PlainText"/>
+        <w:rPr>
+          <w:rFonts w:ascii="Courier New" w:hAnsi="Courier New" w:cs="Courier New"/>
+        </w:rPr>
+      </w:pPr>
+      <w:r>
+        <w:rPr>
+          <w:rFonts w:ascii="Courier New" w:hAnsi="Courier New" w:cs="Courier New"/>
+        </w:rPr>
+        <w:t xml:space="preserve">              &lt;p&gt;&lt;/p&gt;</w:t>
+      </w:r>
+    </w:p>
+    <w:p>
+      <w:pPr>
+        <w:pStyle w:val="PlainText"/>
+        <w:rPr>
+          <w:rFonts w:ascii="Courier New" w:hAnsi="Courier New" w:cs="Courier New"/>
+        </w:rPr>
+      </w:pPr>
+      <w:r>
+        <w:rPr>
+          <w:rFonts w:ascii="Courier New" w:hAnsi="Courier New" w:cs="Courier New"/>
+        </w:rPr>
+        <w:t xml:space="preserve">            &lt;/div&gt;</w:t>
+      </w:r>
+    </w:p>
+    <w:p>
+      <w:pPr>
+        <w:pStyle w:val="PlainText"/>
+        <w:rPr>
+          <w:rFonts w:ascii="Courier New" w:hAnsi="Courier New" w:cs="Courier New"/>
+        </w:rPr>
+      </w:pPr>
+      <w:r>
+        <w:rPr>
+          <w:rFonts w:ascii="Courier New" w:hAnsi="Courier New" w:cs="Courier New"/>
+        </w:rPr>
+        <w:t xml:space="preserve">          &lt;/div&gt;</w:t>
+      </w:r>
+    </w:p>
+    <w:p>
+      <w:pPr>
+        <w:pStyle w:val="PlainText"/>
+        <w:rPr>
+          <w:rFonts w:ascii="Courier New" w:hAnsi="Courier New" w:cs="Courier New"/>
+        </w:rPr>
+      </w:pPr>
+      <w:r>
+        <w:rPr>
+          <w:rFonts w:ascii="Courier New" w:hAnsi="Courier New" w:cs="Courier New"/>
+        </w:rPr>
+        <w:t xml:space="preserve">        &lt;/div&gt;</w:t>
+      </w:r>
+    </w:p>
+    <w:p>
+      <w:pPr>
+        <w:pStyle w:val="PlainText"/>
+        <w:rPr>
+          <w:rFonts w:ascii="Courier New" w:hAnsi="Courier New" w:cs="Courier New"/>
+        </w:rPr>
+      </w:pPr>
+      <w:r>
+        <w:rPr>
+          <w:rFonts w:ascii="Courier New" w:hAnsi="Courier New" w:cs="Courier New"/>
+        </w:rPr>
+        <w:t xml:space="preserve">        &lt;div class="col-md-12"&gt;</w:t>
+      </w:r>
+    </w:p>
+    <w:p>
+      <w:pPr>
+        <w:pStyle w:val="PlainText"/>
+        <w:rPr>
+          <w:rFonts w:ascii="Courier New" w:hAnsi="Courier New" w:cs="Courier New"/>
+        </w:rPr>
+      </w:pPr>
+      <w:r>
+        <w:rPr>
+          <w:rFonts w:ascii="Courier New" w:hAnsi="Courier New" w:cs="Courier New"/>
+        </w:rPr>
+        <w:t xml:space="preserve">          &lt;div class="form-group"&gt;</w:t>
+      </w:r>
+    </w:p>
+    <w:p>
+      <w:pPr>
+        <w:pStyle w:val="PlainText"/>
+        <w:rPr>
+          <w:rFonts w:ascii="Courier New" w:hAnsi="Courier New" w:cs="Courier New"/>
+        </w:rPr>
+      </w:pPr>
+      <w:r>
+        <w:rPr>
+          <w:rFonts w:ascii="Courier New" w:hAnsi="Courier New" w:cs="Courier New"/>
+        </w:rPr>
+        <w:t xml:space="preserve">            &amp;</w:t>
+      </w:r>
+      <w:proofErr w:type="spellStart"/>
+      <w:proofErr w:type="gramStart"/>
+      <w:r>
+        <w:rPr>
+          <w:rFonts w:ascii="Courier New" w:hAnsi="Courier New" w:cs="Courier New"/>
+        </w:rPr>
+        <w:t>nbsp</w:t>
+      </w:r>
+      <w:proofErr w:type="spellEnd"/>
+      <w:r>
+        <w:rPr>
+          <w:rFonts w:ascii="Courier New" w:hAnsi="Courier New" w:cs="Courier New"/>
+        </w:rPr>
+        <w:t>;&amp;</w:t>
+      </w:r>
+      <w:proofErr w:type="spellStart"/>
+      <w:proofErr w:type="gramEnd"/>
+      <w:r>
+        <w:rPr>
+          <w:rFonts w:ascii="Courier New" w:hAnsi="Courier New" w:cs="Courier New"/>
+        </w:rPr>
+        <w:t>nbsp</w:t>
+      </w:r>
+      <w:proofErr w:type="spellEnd"/>
+      <w:r>
+        <w:rPr>
+          <w:rFonts w:ascii="Courier New" w:hAnsi="Courier New" w:cs="Courier New"/>
+        </w:rPr>
+        <w:t>;&amp;</w:t>
+      </w:r>
+      <w:proofErr w:type="spellStart"/>
+      <w:r>
+        <w:rPr>
+          <w:rFonts w:ascii="Courier New" w:hAnsi="Courier New" w:cs="Courier New"/>
+        </w:rPr>
+        <w:t>nbsp</w:t>
+      </w:r>
+      <w:proofErr w:type="spellEnd"/>
+      <w:r>
+        <w:rPr>
+          <w:rFonts w:ascii="Courier New" w:hAnsi="Courier New" w:cs="Courier New"/>
+        </w:rPr>
+        <w:t>;</w:t>
+      </w:r>
+    </w:p>
+    <w:p>
+      <w:pPr>
+        <w:pStyle w:val="PlainText"/>
+        <w:rPr>
+          <w:rFonts w:ascii="Courier New" w:hAnsi="Courier New" w:cs="Courier New"/>
+        </w:rPr>
+      </w:pPr>
+      <w:r>
+        <w:rPr>
+          <w:rFonts w:ascii="Courier New" w:hAnsi="Courier New" w:cs="Courier New"/>
+        </w:rPr>
+        <w:t xml:space="preserve">            &lt;label&gt;Enter Contact Number&lt;/label&gt;</w:t>
+      </w:r>
+    </w:p>
+    <w:p>
+      <w:pPr>
+        <w:pStyle w:val="PlainText"/>
+        <w:rPr>
+          <w:rFonts w:ascii="Courier New" w:hAnsi="Courier New" w:cs="Courier New"/>
+        </w:rPr>
+      </w:pPr>
+      <w:r>
+        <w:rPr>
+          <w:rFonts w:ascii="Courier New" w:hAnsi="Courier New" w:cs="Courier New"/>
+        </w:rPr>
+        <w:t xml:space="preserve">          &lt;/div&gt;</w:t>
+      </w:r>
+    </w:p>
+    <w:p>
+      <w:pPr>
+        <w:pStyle w:val="PlainText"/>
+        <w:rPr>
+          <w:rFonts w:ascii="Courier New" w:hAnsi="Courier New" w:cs="Courier New"/>
+        </w:rPr>
+      </w:pPr>
+      <w:r>
+        <w:rPr>
+          <w:rFonts w:ascii="Courier New" w:hAnsi="Courier New" w:cs="Courier New"/>
+        </w:rPr>
+        <w:t xml:space="preserve">          &lt;div class="form-row"&gt;</w:t>
+      </w:r>
+    </w:p>
+    <w:p>
+      <w:pPr>
+        <w:pStyle w:val="PlainText"/>
+        <w:rPr>
+          <w:rFonts w:ascii="Courier New" w:hAnsi="Courier New" w:cs="Courier New"/>
+        </w:rPr>
+      </w:pPr>
+      <w:r>
+        <w:rPr>
+          <w:rFonts w:ascii="Courier New" w:hAnsi="Courier New" w:cs="Courier New"/>
+        </w:rPr>
+        <w:t xml:space="preserve">            &lt;div class="col"&gt;</w:t>
+      </w:r>
+    </w:p>
+    <w:p>
+      <w:pPr>
+        <w:pStyle w:val="PlainText"/>
+        <w:rPr>
+          <w:rFonts w:ascii="Courier New" w:hAnsi="Courier New" w:cs="Courier New"/>
+        </w:rPr>
+      </w:pPr>
+      <w:r>
+        <w:rPr>
+          <w:rFonts w:ascii="Courier New" w:hAnsi="Courier New" w:cs="Courier New"/>
+        </w:rPr>
+        <w:t xml:space="preserve">              &amp;</w:t>
+      </w:r>
+      <w:proofErr w:type="spellStart"/>
+      <w:proofErr w:type="gramStart"/>
+      <w:r>
+        <w:rPr>
+          <w:rFonts w:ascii="Courier New" w:hAnsi="Courier New" w:cs="Courier New"/>
+        </w:rPr>
+        <w:t>nbsp</w:t>
+      </w:r>
+      <w:proofErr w:type="spellEnd"/>
+      <w:r>
+        <w:rPr>
+          <w:rFonts w:ascii="Courier New" w:hAnsi="Courier New" w:cs="Courier New"/>
+        </w:rPr>
+        <w:t>;&amp;</w:t>
+      </w:r>
+      <w:proofErr w:type="spellStart"/>
+      <w:proofErr w:type="gramEnd"/>
+      <w:r>
+        <w:rPr>
+          <w:rFonts w:ascii="Courier New" w:hAnsi="Courier New" w:cs="Courier New"/>
+        </w:rPr>
+        <w:t>nbsp</w:t>
+      </w:r>
+      <w:proofErr w:type="spellEnd"/>
+      <w:r>
+        <w:rPr>
+          <w:rFonts w:ascii="Courier New" w:hAnsi="Courier New" w:cs="Courier New"/>
+        </w:rPr>
+        <w:t>;&amp;</w:t>
+      </w:r>
+      <w:proofErr w:type="spellStart"/>
+      <w:r>
+        <w:rPr>
+          <w:rFonts w:ascii="Courier New" w:hAnsi="Courier New" w:cs="Courier New"/>
+        </w:rPr>
+        <w:t>nbsp</w:t>
+      </w:r>
+      <w:proofErr w:type="spellEnd"/>
+      <w:r>
+        <w:rPr>
+          <w:rFonts w:ascii="Courier New" w:hAnsi="Courier New" w:cs="Courier New"/>
+        </w:rPr>
+        <w:t>;&amp;</w:t>
+      </w:r>
+      <w:proofErr w:type="spellStart"/>
+      <w:r>
+        <w:rPr>
+          <w:rFonts w:ascii="Courier New" w:hAnsi="Courier New" w:cs="Courier New"/>
+        </w:rPr>
+        <w:t>nbsp</w:t>
+      </w:r>
+      <w:proofErr w:type="spellEnd"/>
+      <w:r>
+        <w:rPr>
+          <w:rFonts w:ascii="Courier New" w:hAnsi="Courier New" w:cs="Courier New"/>
+        </w:rPr>
+        <w:t>;&lt;input</w:t>
+      </w:r>
+    </w:p>
+    <w:p>
+      <w:pPr>
+        <w:pStyle w:val="PlainText"/>
+        <w:rPr>
+          <w:rFonts w:ascii="Courier New" w:hAnsi="Courier New" w:cs="Courier New"/>
+        </w:rPr>
+      </w:pPr>
+      <w:r>
+        <w:rPr>
+          <w:rFonts w:ascii="Courier New" w:hAnsi="Courier New" w:cs="Courier New"/>
+        </w:rPr>
+        <w:t xml:space="preserve">                type="text"</w:t>
+      </w:r>
+    </w:p>
+    <w:p>
+      <w:pPr>
+        <w:pStyle w:val="PlainText"/>
+        <w:rPr>
+          <w:rFonts w:ascii="Courier New" w:hAnsi="Courier New" w:cs="Courier New"/>
+        </w:rPr>
+      </w:pPr>
+      <w:r>
+        <w:rPr>
+          <w:rFonts w:ascii="Courier New" w:hAnsi="Courier New" w:cs="Courier New"/>
+        </w:rPr>
+        <w:t xml:space="preserve">                </w:t>
+      </w:r>
+      <w:proofErr w:type="spellStart"/>
+      <w:r>
+        <w:rPr>
+          <w:rFonts w:ascii="Courier New" w:hAnsi="Courier New" w:cs="Courier New"/>
+        </w:rPr>
+        <w:t>formControlName</w:t>
+      </w:r>
+      <w:proofErr w:type="spellEnd"/>
+      <w:r>
+        <w:rPr>
+          <w:rFonts w:ascii="Courier New" w:hAnsi="Courier New" w:cs="Courier New"/>
+        </w:rPr>
+        <w:t>="name"</w:t>
+      </w:r>
+    </w:p>
+    <w:p>
+      <w:pPr>
+        <w:pStyle w:val="PlainText"/>
+        <w:rPr>
+          <w:rFonts w:ascii="Courier New" w:hAnsi="Courier New" w:cs="Courier New"/>
+        </w:rPr>
+      </w:pPr>
+      <w:r>
+        <w:rPr>
+          <w:rFonts w:ascii="Courier New" w:hAnsi="Courier New" w:cs="Courier New"/>
+        </w:rPr>
+        <w:t xml:space="preserve">                class="form-control"</w:t>
+      </w:r>
+    </w:p>
+    <w:p>
+      <w:pPr>
+        <w:pStyle w:val="PlainText"/>
+        <w:rPr>
+          <w:rFonts w:ascii="Courier New" w:hAnsi="Courier New" w:cs="Courier New"/>
+        </w:rPr>
+      </w:pPr>
+      <w:r>
+        <w:rPr>
+          <w:rFonts w:ascii="Courier New" w:hAnsi="Courier New" w:cs="Courier New"/>
+        </w:rPr>
+        <w:t xml:space="preserve">                style="font: bold 20px Georgia, serif; border: 3px solid #000"</w:t>
+      </w:r>
+    </w:p>
+    <w:p>
+      <w:pPr>
+        <w:pStyle w:val="PlainText"/>
+        <w:rPr>
+          <w:rFonts w:ascii="Courier New" w:hAnsi="Courier New" w:cs="Courier New"/>
+        </w:rPr>
+      </w:pPr>
+      <w:r>
+        <w:rPr>
+          <w:rFonts w:ascii="Courier New" w:hAnsi="Courier New" w:cs="Courier New"/>
+        </w:rPr>
+        <w:t xml:space="preserve">              /&gt;</w:t>
+      </w:r>
+    </w:p>
+    <w:p>
+      <w:pPr>
+        <w:pStyle w:val="PlainText"/>
+        <w:rPr>
+          <w:rFonts w:ascii="Courier New" w:hAnsi="Courier New" w:cs="Courier New"/>
+        </w:rPr>
+      </w:pPr>
+      <w:r>
+        <w:rPr>
+          <w:rFonts w:ascii="Courier New" w:hAnsi="Courier New" w:cs="Courier New"/>
+        </w:rPr>
+        <w:t xml:space="preserve">              &lt;p&gt;&lt;/p&gt;</w:t>
+      </w:r>
+    </w:p>
+    <w:p>
+      <w:pPr>
+        <w:pStyle w:val="PlainText"/>
+        <w:rPr>
+          <w:rFonts w:ascii="Courier New" w:hAnsi="Courier New" w:cs="Courier New"/>
+        </w:rPr>
+      </w:pPr>
+      <w:r>
+        <w:rPr>
+          <w:rFonts w:ascii="Courier New" w:hAnsi="Courier New" w:cs="Courier New"/>
+        </w:rPr>
+        <w:t xml:space="preserve">            &lt;/div&gt;</w:t>
+      </w:r>
+    </w:p>
+    <w:p>
+      <w:pPr>
+        <w:pStyle w:val="PlainText"/>
+        <w:rPr>
+          <w:rFonts w:ascii="Courier New" w:hAnsi="Courier New" w:cs="Courier New"/>
+        </w:rPr>
+      </w:pPr>
+      <w:r>
+        <w:rPr>
+          <w:rFonts w:ascii="Courier New" w:hAnsi="Courier New" w:cs="Courier New"/>
+        </w:rPr>
+        <w:lastRenderedPageBreak/>
+        <w:t xml:space="preserve">          &lt;/div&gt;</w:t>
+      </w:r>
+    </w:p>
+    <w:p>
+      <w:pPr>
+        <w:pStyle w:val="PlainText"/>
+        <w:rPr>
+          <w:rFonts w:ascii="Courier New" w:hAnsi="Courier New" w:cs="Courier New"/>
+        </w:rPr>
+      </w:pPr>
+      <w:r>
+        <w:rPr>
+          <w:rFonts w:ascii="Courier New" w:hAnsi="Courier New" w:cs="Courier New"/>
+        </w:rPr>
+        <w:t xml:space="preserve">        &lt;/div&gt;</w:t>
+      </w:r>
+    </w:p>
+    <w:p>
+      <w:pPr>
+        <w:pStyle w:val="PlainText"/>
+        <w:rPr>
+          <w:rFonts w:ascii="Courier New" w:hAnsi="Courier New" w:cs="Courier New"/>
+        </w:rPr>
+      </w:pPr>
+      <w:r>
+        <w:rPr>
+          <w:rFonts w:ascii="Courier New" w:hAnsi="Courier New" w:cs="Courier New"/>
+        </w:rPr>
+        <w:t xml:space="preserve">        &lt;div class="form-row mt-4"&gt;</w:t>
+      </w:r>
+    </w:p>
+    <w:p>
+      <w:pPr>
+        <w:pStyle w:val="PlainText"/>
+        <w:rPr>
+          <w:rFonts w:ascii="Courier New" w:hAnsi="Courier New" w:cs="Courier New"/>
+        </w:rPr>
+      </w:pPr>
+      <w:r>
+        <w:rPr>
+          <w:rFonts w:ascii="Courier New" w:hAnsi="Courier New" w:cs="Courier New"/>
+        </w:rPr>
+        <w:t xml:space="preserve">          &lt;div class="col-md-6"&gt;</w:t>
+      </w:r>
+    </w:p>
+    <w:p>
+      <w:pPr>
+        <w:pStyle w:val="PlainText"/>
+        <w:rPr>
+          <w:rFonts w:ascii="Courier New" w:hAnsi="Courier New" w:cs="Courier New"/>
+        </w:rPr>
+      </w:pPr>
+      <w:r>
+        <w:rPr>
+          <w:rFonts w:ascii="Courier New" w:hAnsi="Courier New" w:cs="Courier New"/>
+        </w:rPr>
+        <w:t xml:space="preserve">            &amp;</w:t>
+      </w:r>
+      <w:proofErr w:type="spellStart"/>
+      <w:proofErr w:type="gramStart"/>
+      <w:r>
+        <w:rPr>
+          <w:rFonts w:ascii="Courier New" w:hAnsi="Courier New" w:cs="Courier New"/>
+        </w:rPr>
+        <w:t>nbsp</w:t>
+      </w:r>
+      <w:proofErr w:type="spellEnd"/>
+      <w:r>
+        <w:rPr>
+          <w:rFonts w:ascii="Courier New" w:hAnsi="Courier New" w:cs="Courier New"/>
+        </w:rPr>
+        <w:t>;&amp;</w:t>
+      </w:r>
+      <w:proofErr w:type="spellStart"/>
+      <w:proofErr w:type="gramEnd"/>
+      <w:r>
+        <w:rPr>
+          <w:rFonts w:ascii="Courier New" w:hAnsi="Courier New" w:cs="Courier New"/>
+        </w:rPr>
+        <w:t>nbsp</w:t>
+      </w:r>
+      <w:proofErr w:type="spellEnd"/>
+      <w:r>
+        <w:rPr>
+          <w:rFonts w:ascii="Courier New" w:hAnsi="Courier New" w:cs="Courier New"/>
+        </w:rPr>
+        <w:t>;&amp;</w:t>
+      </w:r>
+      <w:proofErr w:type="spellStart"/>
+      <w:r>
+        <w:rPr>
+          <w:rFonts w:ascii="Courier New" w:hAnsi="Courier New" w:cs="Courier New"/>
+        </w:rPr>
+        <w:t>nbsp</w:t>
+      </w:r>
+      <w:proofErr w:type="spellEnd"/>
+      <w:r>
+        <w:rPr>
+          <w:rFonts w:ascii="Courier New" w:hAnsi="Courier New" w:cs="Courier New"/>
+        </w:rPr>
+        <w:t>;&amp;</w:t>
+      </w:r>
+      <w:proofErr w:type="spellStart"/>
+      <w:r>
+        <w:rPr>
+          <w:rFonts w:ascii="Courier New" w:hAnsi="Courier New" w:cs="Courier New"/>
+        </w:rPr>
+        <w:t>nbsp</w:t>
+      </w:r>
+      <w:proofErr w:type="spellEnd"/>
+      <w:r>
+        <w:rPr>
+          <w:rFonts w:ascii="Courier New" w:hAnsi="Courier New" w:cs="Courier New"/>
+        </w:rPr>
+        <w:t>;&amp;</w:t>
+      </w:r>
+      <w:proofErr w:type="spellStart"/>
+      <w:r>
+        <w:rPr>
+          <w:rFonts w:ascii="Courier New" w:hAnsi="Courier New" w:cs="Courier New"/>
+        </w:rPr>
+        <w:t>nbsp</w:t>
+      </w:r>
+      <w:proofErr w:type="spellEnd"/>
+      <w:r>
+        <w:rPr>
+          <w:rFonts w:ascii="Courier New" w:hAnsi="Courier New" w:cs="Courier New"/>
+        </w:rPr>
+        <w:t>;&amp;</w:t>
+      </w:r>
+      <w:proofErr w:type="spellStart"/>
+      <w:r>
+        <w:rPr>
+          <w:rFonts w:ascii="Courier New" w:hAnsi="Courier New" w:cs="Courier New"/>
+        </w:rPr>
+        <w:t>nbsp</w:t>
+      </w:r>
+      <w:proofErr w:type="spellEnd"/>
+      <w:r>
+        <w:rPr>
+          <w:rFonts w:ascii="Courier New" w:hAnsi="Courier New" w:cs="Courier New"/>
+        </w:rPr>
+        <w:t>;</w:t>
+      </w:r>
+    </w:p>
+    <w:p>
+      <w:pPr>
+        <w:pStyle w:val="PlainText"/>
+        <w:rPr>
+          <w:rFonts w:ascii="Courier New" w:hAnsi="Courier New" w:cs="Courier New"/>
+        </w:rPr>
+      </w:pPr>
+      <w:r>
+        <w:rPr>
+          <w:rFonts w:ascii="Courier New" w:hAnsi="Courier New" w:cs="Courier New"/>
+        </w:rPr>
+        <w:t xml:space="preserve">            &lt;button</w:t>
+      </w:r>
+    </w:p>
+    <w:p>
+      <w:pPr>
+        <w:pStyle w:val="PlainText"/>
+        <w:rPr>
+          <w:rFonts w:ascii="Courier New" w:hAnsi="Courier New" w:cs="Courier New"/>
+        </w:rPr>
+      </w:pPr>
+      <w:r>
+        <w:rPr>
+          <w:rFonts w:ascii="Courier New" w:hAnsi="Courier New" w:cs="Courier New"/>
+        </w:rPr>
+        <w:t xml:space="preserve">              type="button"</w:t>
+      </w:r>
+    </w:p>
+    <w:p>
+      <w:pPr>
+        <w:pStyle w:val="PlainText"/>
+        <w:rPr>
+          <w:rFonts w:ascii="Courier New" w:hAnsi="Courier New" w:cs="Courier New"/>
+        </w:rPr>
+      </w:pPr>
+      <w:r>
+        <w:rPr>
+          <w:rFonts w:ascii="Courier New" w:hAnsi="Courier New" w:cs="Courier New"/>
+        </w:rPr>
+        <w:t xml:space="preserve">              class="</w:t>
+      </w:r>
+      <w:proofErr w:type="spellStart"/>
+      <w:r>
+        <w:rPr>
+          <w:rFonts w:ascii="Courier New" w:hAnsi="Courier New" w:cs="Courier New"/>
+        </w:rPr>
+        <w:t>btn</w:t>
+      </w:r>
+      <w:proofErr w:type="spellEnd"/>
+      <w:r>
+        <w:rPr>
+          <w:rFonts w:ascii="Courier New" w:hAnsi="Courier New" w:cs="Courier New"/>
+        </w:rPr>
+        <w:t xml:space="preserve"> </w:t>
+      </w:r>
+      <w:proofErr w:type="spellStart"/>
+      <w:r>
+        <w:rPr>
+          <w:rFonts w:ascii="Courier New" w:hAnsi="Courier New" w:cs="Courier New"/>
+        </w:rPr>
+        <w:t>btn</w:t>
+      </w:r>
+      <w:proofErr w:type="spellEnd"/>
+      <w:r>
+        <w:rPr>
+          <w:rFonts w:ascii="Courier New" w:hAnsi="Courier New" w:cs="Courier New"/>
+        </w:rPr>
+        <w:t>-primary"(click)="</w:t>
+      </w:r>
+      <w:proofErr w:type="spellStart"/>
+      <w:proofErr w:type="gramStart"/>
+      <w:r>
+        <w:rPr>
+          <w:rFonts w:ascii="Courier New" w:hAnsi="Courier New" w:cs="Courier New"/>
+        </w:rPr>
+        <w:t>addItem</w:t>
+      </w:r>
+      <w:proofErr w:type="spellEnd"/>
+      <w:r>
+        <w:rPr>
+          <w:rFonts w:ascii="Courier New" w:hAnsi="Courier New" w:cs="Courier New"/>
+        </w:rPr>
+        <w:t>(</w:t>
+      </w:r>
+      <w:proofErr w:type="gramEnd"/>
+      <w:r>
+        <w:rPr>
+          <w:rFonts w:ascii="Courier New" w:hAnsi="Courier New" w:cs="Courier New"/>
+        </w:rPr>
+        <w:t>)"</w:t>
+      </w:r>
+    </w:p>
+    <w:p>
+      <w:pPr>
+        <w:pStyle w:val="PlainText"/>
+        <w:rPr>
+          <w:rFonts w:ascii="Courier New" w:hAnsi="Courier New" w:cs="Courier New"/>
+        </w:rPr>
+      </w:pPr>
+      <w:r>
+        <w:rPr>
+          <w:rFonts w:ascii="Courier New" w:hAnsi="Courier New" w:cs="Courier New"/>
+        </w:rPr>
+        <w:t xml:space="preserve">              mat-button</w:t>
+      </w:r>
+    </w:p>
+    <w:p>
+      <w:pPr>
+        <w:pStyle w:val="PlainText"/>
+        <w:rPr>
+          <w:rFonts w:ascii="Courier New" w:hAnsi="Courier New" w:cs="Courier New"/>
+        </w:rPr>
+      </w:pPr>
+      <w:r>
+        <w:rPr>
+          <w:rFonts w:ascii="Courier New" w:hAnsi="Courier New" w:cs="Courier New"/>
+        </w:rPr>
+        <w:t xml:space="preserve">              style="</w:t>
+      </w:r>
+    </w:p>
+    <w:p>
+      <w:pPr>
+        <w:pStyle w:val="PlainText"/>
+        <w:rPr>
+          <w:rFonts w:ascii="Courier New" w:hAnsi="Courier New" w:cs="Courier New"/>
+        </w:rPr>
+      </w:pPr>
+      <w:r>
+        <w:rPr>
+          <w:rFonts w:ascii="Courier New" w:hAnsi="Courier New" w:cs="Courier New"/>
+        </w:rPr>
+        <w:t xml:space="preserve">                border: 3px solid #000;</w:t>
+      </w:r>
+    </w:p>
+    <w:p>
+      <w:pPr>
+        <w:pStyle w:val="PlainText"/>
+        <w:rPr>
+          <w:rFonts w:ascii="Courier New" w:hAnsi="Courier New" w:cs="Courier New"/>
+        </w:rPr>
+      </w:pPr>
+      <w:r>
+        <w:rPr>
+          <w:rFonts w:ascii="Courier New" w:hAnsi="Courier New" w:cs="Courier New"/>
+        </w:rPr>
+        <w:t xml:space="preserve">                background-color: </w:t>
+      </w:r>
+      <w:proofErr w:type="spellStart"/>
+      <w:proofErr w:type="gramStart"/>
+      <w:r>
+        <w:rPr>
+          <w:rFonts w:ascii="Courier New" w:hAnsi="Courier New" w:cs="Courier New"/>
+        </w:rPr>
+        <w:t>rgb</w:t>
+      </w:r>
+      <w:proofErr w:type="spellEnd"/>
+      <w:r>
+        <w:rPr>
+          <w:rFonts w:ascii="Courier New" w:hAnsi="Courier New" w:cs="Courier New"/>
+        </w:rPr>
+        <w:t>(</w:t>
+      </w:r>
+      <w:proofErr w:type="gramEnd"/>
+      <w:r>
+        <w:rPr>
+          <w:rFonts w:ascii="Courier New" w:hAnsi="Courier New" w:cs="Courier New"/>
+        </w:rPr>
+        <w:t>80, 175, 250);</w:t>
+      </w:r>
+    </w:p>
+    <w:p>
+      <w:pPr>
+        <w:pStyle w:val="PlainText"/>
+        <w:rPr>
+          <w:rFonts w:ascii="Courier New" w:hAnsi="Courier New" w:cs="Courier New"/>
+        </w:rPr>
+      </w:pPr>
+      <w:r>
+        <w:rPr>
+          <w:rFonts w:ascii="Courier New" w:hAnsi="Courier New" w:cs="Courier New"/>
+        </w:rPr>
+        <w:t xml:space="preserve">                color: black;</w:t>
+      </w:r>
+    </w:p>
+    <w:p>
+      <w:pPr>
+        <w:pStyle w:val="PlainText"/>
+        <w:rPr>
+          <w:rFonts w:ascii="Courier New" w:hAnsi="Courier New" w:cs="Courier New"/>
+        </w:rPr>
+      </w:pPr>
+      <w:r>
+        <w:rPr>
+          <w:rFonts w:ascii="Courier New" w:hAnsi="Courier New" w:cs="Courier New"/>
+        </w:rPr>
+        <w:t xml:space="preserve">              "</w:t>
+      </w:r>
+    </w:p>
+    <w:p>
+      <w:pPr>
+        <w:pStyle w:val="PlainText"/>
+        <w:rPr>
+          <w:rFonts w:ascii="Courier New" w:hAnsi="Courier New" w:cs="Courier New"/>
+        </w:rPr>
+      </w:pPr>
+      <w:r>
+        <w:rPr>
+          <w:rFonts w:ascii="Courier New" w:hAnsi="Courier New" w:cs="Courier New"/>
+        </w:rPr>
+        <w:t xml:space="preserve">            &gt;</w:t>
+      </w:r>
+    </w:p>
+    <w:p>
+      <w:pPr>
+        <w:pStyle w:val="PlainText"/>
+        <w:rPr>
+          <w:rFonts w:ascii="Courier New" w:hAnsi="Courier New" w:cs="Courier New"/>
+        </w:rPr>
+      </w:pPr>
+      <w:r>
+        <w:rPr>
+          <w:rFonts w:ascii="Courier New" w:hAnsi="Courier New" w:cs="Courier New"/>
+        </w:rPr>
+        <w:t xml:space="preserve">              Add&lt;/button</w:t>
+      </w:r>
+    </w:p>
+    <w:p>
+      <w:pPr>
+        <w:pStyle w:val="PlainText"/>
+        <w:rPr>
+          <w:rFonts w:ascii="Courier New" w:hAnsi="Courier New" w:cs="Courier New"/>
+        </w:rPr>
+      </w:pPr>
+      <w:r>
+        <w:rPr>
+          <w:rFonts w:ascii="Courier New" w:hAnsi="Courier New" w:cs="Courier New"/>
+        </w:rPr>
+        <w:t xml:space="preserve">            &gt;&amp;</w:t>
+      </w:r>
+      <w:proofErr w:type="spellStart"/>
+      <w:proofErr w:type="gramStart"/>
+      <w:r>
+        <w:rPr>
+          <w:rFonts w:ascii="Courier New" w:hAnsi="Courier New" w:cs="Courier New"/>
+        </w:rPr>
+        <w:t>nbsp</w:t>
+      </w:r>
+      <w:proofErr w:type="spellEnd"/>
+      <w:r>
+        <w:rPr>
+          <w:rFonts w:ascii="Courier New" w:hAnsi="Courier New" w:cs="Courier New"/>
+        </w:rPr>
+        <w:t>;&amp;</w:t>
+      </w:r>
+      <w:proofErr w:type="spellStart"/>
+      <w:proofErr w:type="gramEnd"/>
+      <w:r>
+        <w:rPr>
+          <w:rFonts w:ascii="Courier New" w:hAnsi="Courier New" w:cs="Courier New"/>
+        </w:rPr>
+        <w:t>nbsp</w:t>
+      </w:r>
+      <w:proofErr w:type="spellEnd"/>
+      <w:r>
+        <w:rPr>
+          <w:rFonts w:ascii="Courier New" w:hAnsi="Courier New" w:cs="Courier New"/>
+        </w:rPr>
+        <w:t>;&amp;</w:t>
+      </w:r>
+      <w:proofErr w:type="spellStart"/>
+      <w:r>
+        <w:rPr>
+          <w:rFonts w:ascii="Courier New" w:hAnsi="Courier New" w:cs="Courier New"/>
+        </w:rPr>
+        <w:t>nbsp</w:t>
+      </w:r>
+      <w:proofErr w:type="spellEnd"/>
+      <w:r>
+        <w:rPr>
+          <w:rFonts w:ascii="Courier New" w:hAnsi="Courier New" w:cs="Courier New"/>
+        </w:rPr>
+        <w:t>;</w:t>
+      </w:r>
+    </w:p>
+    <w:p>
+      <w:pPr>
+        <w:pStyle w:val="PlainText"/>
+        <w:rPr>
+          <w:rFonts w:ascii="Courier New" w:hAnsi="Courier New" w:cs="Courier New"/>
+        </w:rPr>
+      </w:pPr>
+      <w:r>
+        <w:rPr>
+          <w:rFonts w:ascii="Courier New" w:hAnsi="Courier New" w:cs="Courier New"/>
+        </w:rPr>
+        <w:t xml:space="preserve">            &lt;button</w:t>
+      </w:r>
+    </w:p>
+    <w:p>
+      <w:pPr>
+        <w:pStyle w:val="PlainText"/>
+        <w:rPr>
+          <w:rFonts w:ascii="Courier New" w:hAnsi="Courier New" w:cs="Courier New"/>
+        </w:rPr>
+      </w:pPr>
+      <w:r>
+        <w:rPr>
+          <w:rFonts w:ascii="Courier New" w:hAnsi="Courier New" w:cs="Courier New"/>
+        </w:rPr>
+        <w:t xml:space="preserve">              type="button"</w:t>
+      </w:r>
+    </w:p>
+    <w:p>
+      <w:pPr>
+        <w:pStyle w:val="PlainText"/>
+        <w:rPr>
+          <w:rFonts w:ascii="Courier New" w:hAnsi="Courier New" w:cs="Courier New"/>
+        </w:rPr>
+      </w:pPr>
+      <w:r>
+        <w:rPr>
+          <w:rFonts w:ascii="Courier New" w:hAnsi="Courier New" w:cs="Courier New"/>
+        </w:rPr>
+        <w:t xml:space="preserve">              class="</w:t>
+      </w:r>
+      <w:proofErr w:type="spellStart"/>
+      <w:r>
+        <w:rPr>
+          <w:rFonts w:ascii="Courier New" w:hAnsi="Courier New" w:cs="Courier New"/>
+        </w:rPr>
+        <w:t>btn</w:t>
+      </w:r>
+      <w:proofErr w:type="spellEnd"/>
+      <w:r>
+        <w:rPr>
+          <w:rFonts w:ascii="Courier New" w:hAnsi="Courier New" w:cs="Courier New"/>
+        </w:rPr>
+        <w:t xml:space="preserve"> </w:t>
+      </w:r>
+      <w:proofErr w:type="spellStart"/>
+      <w:r>
+        <w:rPr>
+          <w:rFonts w:ascii="Courier New" w:hAnsi="Courier New" w:cs="Courier New"/>
+        </w:rPr>
+        <w:t>btn</w:t>
+      </w:r>
+      <w:proofErr w:type="spellEnd"/>
+      <w:r>
+        <w:rPr>
+          <w:rFonts w:ascii="Courier New" w:hAnsi="Courier New" w:cs="Courier New"/>
+        </w:rPr>
+        <w:t>-primary" (click)="</w:t>
+      </w:r>
+      <w:proofErr w:type="gramStart"/>
+      <w:r>
+        <w:rPr>
+          <w:rFonts w:ascii="Courier New" w:hAnsi="Courier New" w:cs="Courier New"/>
+        </w:rPr>
+        <w:t>reset(</w:t>
+      </w:r>
+      <w:proofErr w:type="gramEnd"/>
+      <w:r>
+        <w:rPr>
+          <w:rFonts w:ascii="Courier New" w:hAnsi="Courier New" w:cs="Courier New"/>
+        </w:rPr>
+        <w:t xml:space="preserve">)" </w:t>
+      </w:r>
+    </w:p>
+    <w:p>
+      <w:pPr>
+        <w:pStyle w:val="PlainText"/>
+        <w:rPr>
+          <w:rFonts w:ascii="Courier New" w:hAnsi="Courier New" w:cs="Courier New"/>
+        </w:rPr>
+      </w:pPr>
+      <w:r>
+        <w:rPr>
+          <w:rFonts w:ascii="Courier New" w:hAnsi="Courier New" w:cs="Courier New"/>
+        </w:rPr>
+        <w:t xml:space="preserve">              mat-button</w:t>
+      </w:r>
+    </w:p>
+    <w:p>
+      <w:pPr>
+        <w:pStyle w:val="PlainText"/>
+        <w:rPr>
+          <w:rFonts w:ascii="Courier New" w:hAnsi="Courier New" w:cs="Courier New"/>
+        </w:rPr>
+      </w:pPr>
+      <w:r>
+        <w:rPr>
+          <w:rFonts w:ascii="Courier New" w:hAnsi="Courier New" w:cs="Courier New"/>
+        </w:rPr>
+        <w:t xml:space="preserve">              style="</w:t>
+      </w:r>
+    </w:p>
+    <w:p>
+      <w:pPr>
+        <w:pStyle w:val="PlainText"/>
+        <w:rPr>
+          <w:rFonts w:ascii="Courier New" w:hAnsi="Courier New" w:cs="Courier New"/>
+        </w:rPr>
+      </w:pPr>
+      <w:r>
+        <w:rPr>
+          <w:rFonts w:ascii="Courier New" w:hAnsi="Courier New" w:cs="Courier New"/>
+        </w:rPr>
+        <w:t xml:space="preserve">                border: 3px solid #000;</w:t>
+      </w:r>
+    </w:p>
+    <w:p>
+      <w:pPr>
+        <w:pStyle w:val="PlainText"/>
+        <w:rPr>
+          <w:rFonts w:ascii="Courier New" w:hAnsi="Courier New" w:cs="Courier New"/>
+        </w:rPr>
+      </w:pPr>
+      <w:r>
+        <w:rPr>
+          <w:rFonts w:ascii="Courier New" w:hAnsi="Courier New" w:cs="Courier New"/>
+        </w:rPr>
+        <w:t xml:space="preserve">                background-color: </w:t>
+      </w:r>
+      <w:proofErr w:type="spellStart"/>
+      <w:proofErr w:type="gramStart"/>
+      <w:r>
+        <w:rPr>
+          <w:rFonts w:ascii="Courier New" w:hAnsi="Courier New" w:cs="Courier New"/>
+        </w:rPr>
+        <w:t>rgb</w:t>
+      </w:r>
+      <w:proofErr w:type="spellEnd"/>
+      <w:r>
+        <w:rPr>
+          <w:rFonts w:ascii="Courier New" w:hAnsi="Courier New" w:cs="Courier New"/>
+        </w:rPr>
+        <w:t>(</w:t>
+      </w:r>
+      <w:proofErr w:type="gramEnd"/>
+      <w:r>
+        <w:rPr>
+          <w:rFonts w:ascii="Courier New" w:hAnsi="Courier New" w:cs="Courier New"/>
+        </w:rPr>
+        <w:t>80, 175, 250);</w:t>
+      </w:r>
+    </w:p>
+    <w:p>
+      <w:pPr>
+        <w:pStyle w:val="PlainText"/>
+        <w:rPr>
+          <w:rFonts w:ascii="Courier New" w:hAnsi="Courier New" w:cs="Courier New"/>
+        </w:rPr>
+      </w:pPr>
+      <w:r>
+        <w:rPr>
+          <w:rFonts w:ascii="Courier New" w:hAnsi="Courier New" w:cs="Courier New"/>
+        </w:rPr>
+        <w:t xml:space="preserve">                color: black;</w:t>
+      </w:r>
+    </w:p>
+    <w:p>
+      <w:pPr>
+        <w:pStyle w:val="PlainText"/>
+        <w:rPr>
+          <w:rFonts w:ascii="Courier New" w:hAnsi="Courier New" w:cs="Courier New"/>
+        </w:rPr>
+      </w:pPr>
+      <w:r>
+        <w:rPr>
+          <w:rFonts w:ascii="Courier New" w:hAnsi="Courier New" w:cs="Courier New"/>
+        </w:rPr>
+        <w:t xml:space="preserve">              "</w:t>
+      </w:r>
+    </w:p>
+    <w:p>
+      <w:pPr>
+        <w:pStyle w:val="PlainText"/>
+        <w:rPr>
+          <w:rFonts w:ascii="Courier New" w:hAnsi="Courier New" w:cs="Courier New"/>
+        </w:rPr>
+      </w:pPr>
+      <w:r>
+        <w:rPr>
+          <w:rFonts w:ascii="Courier New" w:hAnsi="Courier New" w:cs="Courier New"/>
+        </w:rPr>
+        <w:t xml:space="preserve">            &gt;</w:t>
+      </w:r>
+    </w:p>
+    <w:p>
+      <w:pPr>
+        <w:pStyle w:val="PlainText"/>
+        <w:rPr>
+          <w:rFonts w:ascii="Courier New" w:hAnsi="Courier New" w:cs="Courier New"/>
+        </w:rPr>
+      </w:pPr>
+      <w:r>
+        <w:rPr>
+          <w:rFonts w:ascii="Courier New" w:hAnsi="Courier New" w:cs="Courier New"/>
+        </w:rPr>
+        <w:t xml:space="preserve">              Delete</w:t>
+      </w:r>
+    </w:p>
+    <w:p>
+      <w:pPr>
+        <w:pStyle w:val="PlainText"/>
+        <w:rPr>
+          <w:rFonts w:ascii="Courier New" w:hAnsi="Courier New" w:cs="Courier New"/>
+        </w:rPr>
+      </w:pPr>
+      <w:r>
+        <w:rPr>
+          <w:rFonts w:ascii="Courier New" w:hAnsi="Courier New" w:cs="Courier New"/>
+        </w:rPr>
+        <w:t xml:space="preserve">            &lt;/button&gt;</w:t>
+      </w:r>
+    </w:p>
+    <w:p>
+      <w:pPr>
+        <w:pStyle w:val="PlainText"/>
+        <w:rPr>
+          <w:rFonts w:ascii="Courier New" w:hAnsi="Courier New" w:cs="Courier New"/>
+        </w:rPr>
+      </w:pPr>
+      <w:r>
+        <w:rPr>
+          <w:rFonts w:ascii="Courier New" w:hAnsi="Courier New" w:cs="Courier New"/>
+        </w:rPr>
+        <w:t xml:space="preserve">          &lt;/div&gt;</w:t>
+      </w:r>
+    </w:p>
+    <w:p>
+      <w:pPr>
+        <w:pStyle w:val="PlainText"/>
+        <w:rPr>
+          <w:rFonts w:ascii="Courier New" w:hAnsi="Courier New" w:cs="Courier New"/>
+        </w:rPr>
+      </w:pPr>
+      <w:r>
+        <w:rPr>
+          <w:rFonts w:ascii="Courier New" w:hAnsi="Courier New" w:cs="Courier New"/>
+        </w:rPr>
+        <w:t xml:space="preserve">        &lt;/div&gt;</w:t>
+      </w:r>
+    </w:p>
+    <w:p>
+      <w:pPr>
+        <w:pStyle w:val="PlainText"/>
+        <w:rPr>
+          <w:rFonts w:ascii="Courier New" w:hAnsi="Courier New" w:cs="Courier New"/>
+        </w:rPr>
+      </w:pPr>
+      <w:r>
+        <w:rPr>
+          <w:rFonts w:ascii="Courier New" w:hAnsi="Courier New" w:cs="Courier New"/>
+        </w:rPr>
+        <w:t xml:space="preserve">      &lt;/div&gt;</w:t>
+      </w:r>
+    </w:p>
+    <w:p>
+      <w:pPr>
+        <w:pStyle w:val="PlainText"/>
+        <w:rPr>
+          <w:rFonts w:ascii="Courier New" w:hAnsi="Courier New" w:cs="Courier New"/>
+        </w:rPr>
+      </w:pPr>
+      <w:r>
+        <w:rPr>
+          <w:rFonts w:ascii="Courier New" w:hAnsi="Courier New" w:cs="Courier New"/>
+        </w:rPr>
+        <w:t xml:space="preserve">    &lt;/div&gt;</w:t>
+      </w:r>
+    </w:p>
+    <w:p>
+      <w:pPr>
+        <w:pStyle w:val="PlainText"/>
+        <w:rPr>
+          <w:rFonts w:ascii="Courier New" w:hAnsi="Courier New" w:cs="Courier New"/>
+        </w:rPr>
+      </w:pPr>
+      <w:r>
+        <w:rPr>
+          <w:rFonts w:ascii="Courier New" w:hAnsi="Courier New" w:cs="Courier New"/>
+        </w:rPr>
+        <w:t xml:space="preserve">  &lt;/form&gt;</w:t>
+      </w:r>
+    </w:p>
+    <w:p>
+      <w:pPr>
+        <w:pStyle w:val="PlainText"/>
+        <w:rPr>
+          <w:rFonts w:ascii="Courier New" w:hAnsi="Courier New" w:cs="Courier New"/>
+        </w:rPr>
+      </w:pPr>
+      <w:r>
+        <w:rPr>
+          <w:rFonts w:ascii="Courier New" w:hAnsi="Courier New" w:cs="Courier New"/>
+        </w:rPr>
+        <w:t xml:space="preserve">  &lt;</w:t>
+      </w:r>
+      <w:proofErr w:type="spellStart"/>
+      <w:r>
+        <w:rPr>
+          <w:rFonts w:ascii="Courier New" w:hAnsi="Courier New" w:cs="Courier New"/>
+        </w:rPr>
+        <w:t>br</w:t>
+      </w:r>
+      <w:proofErr w:type="spellEnd"/>
+      <w:r>
+        <w:rPr>
+          <w:rFonts w:ascii="Courier New" w:hAnsi="Courier New" w:cs="Courier New"/>
+        </w:rPr>
+        <w:t xml:space="preserve"> /&gt;&lt;</w:t>
+      </w:r>
+      <w:proofErr w:type="spellStart"/>
+      <w:r>
+        <w:rPr>
+          <w:rFonts w:ascii="Courier New" w:hAnsi="Courier New" w:cs="Courier New"/>
+        </w:rPr>
+        <w:t>br</w:t>
+      </w:r>
+      <w:proofErr w:type="spellEnd"/>
+      <w:r>
+        <w:rPr>
+          <w:rFonts w:ascii="Courier New" w:hAnsi="Courier New" w:cs="Courier New"/>
+        </w:rPr>
+        <w:t xml:space="preserve"> /&gt;</w:t>
+      </w:r>
+    </w:p>
+    <w:p>
+      <w:pPr>
+        <w:pStyle w:val="PlainText"/>
+        <w:rPr>
+          <w:rFonts w:ascii="Courier New" w:hAnsi="Courier New" w:cs="Courier New"/>
+        </w:rPr>
+      </w:pPr>
+      <w:r>
+        <w:rPr>
+          <w:rFonts w:ascii="Courier New" w:hAnsi="Courier New" w:cs="Courier New"/>
+        </w:rPr>
+        <w:t xml:space="preserve">  &lt;div class="col-md-8 mt-4 mb-4"&gt;</w:t>
+      </w:r>
+    </w:p>
+    <w:p>
+      <w:pPr>
+        <w:pStyle w:val="PlainText"/>
+        <w:rPr>
+          <w:rFonts w:ascii="Courier New" w:hAnsi="Courier New" w:cs="Courier New"/>
+        </w:rPr>
+      </w:pPr>
+      <w:r>
+        <w:rPr>
+          <w:rFonts w:ascii="Courier New" w:hAnsi="Courier New" w:cs="Courier New"/>
+        </w:rPr>
+        <w:t xml:space="preserve">      &lt;h3 style="font-size: 30px;"&gt;&amp;</w:t>
+      </w:r>
+      <w:proofErr w:type="spellStart"/>
+      <w:proofErr w:type="gramStart"/>
+      <w:r>
+        <w:rPr>
+          <w:rFonts w:ascii="Courier New" w:hAnsi="Courier New" w:cs="Courier New"/>
+        </w:rPr>
+        <w:t>nbsp</w:t>
+      </w:r>
+      <w:proofErr w:type="spellEnd"/>
+      <w:r>
+        <w:rPr>
+          <w:rFonts w:ascii="Courier New" w:hAnsi="Courier New" w:cs="Courier New"/>
+        </w:rPr>
+        <w:t>;&amp;</w:t>
+      </w:r>
+      <w:proofErr w:type="spellStart"/>
+      <w:proofErr w:type="gramEnd"/>
+      <w:r>
+        <w:rPr>
+          <w:rFonts w:ascii="Courier New" w:hAnsi="Courier New" w:cs="Courier New"/>
+        </w:rPr>
+        <w:t>nbsp</w:t>
+      </w:r>
+      <w:proofErr w:type="spellEnd"/>
+      <w:r>
+        <w:rPr>
+          <w:rFonts w:ascii="Courier New" w:hAnsi="Courier New" w:cs="Courier New"/>
+        </w:rPr>
+        <w:t>;&amp;</w:t>
+      </w:r>
+      <w:proofErr w:type="spellStart"/>
+      <w:r>
+        <w:rPr>
+          <w:rFonts w:ascii="Courier New" w:hAnsi="Courier New" w:cs="Courier New"/>
+        </w:rPr>
+        <w:t>nbsp;To</w:t>
+      </w:r>
+      <w:proofErr w:type="spellEnd"/>
+      <w:r>
+        <w:rPr>
+          <w:rFonts w:ascii="Courier New" w:hAnsi="Courier New" w:cs="Courier New"/>
+        </w:rPr>
+        <w:t xml:space="preserve"> Do:&lt;/h3&gt;</w:t>
+      </w:r>
+    </w:p>
+    <w:p>
+      <w:pPr>
+        <w:pStyle w:val="PlainText"/>
+        <w:rPr>
+          <w:rFonts w:ascii="Courier New" w:hAnsi="Courier New" w:cs="Courier New"/>
+        </w:rPr>
+      </w:pPr>
+      <w:r>
+        <w:rPr>
+          <w:rFonts w:ascii="Courier New" w:hAnsi="Courier New" w:cs="Courier New"/>
+        </w:rPr>
+        <w:t xml:space="preserve">      &lt;ul class="list-group" *</w:t>
+      </w:r>
+      <w:proofErr w:type="spellStart"/>
+      <w:r>
+        <w:rPr>
+          <w:rFonts w:ascii="Courier New" w:hAnsi="Courier New" w:cs="Courier New"/>
+        </w:rPr>
+        <w:t>ngFor</w:t>
+      </w:r>
+      <w:proofErr w:type="spellEnd"/>
+      <w:r>
+        <w:rPr>
+          <w:rFonts w:ascii="Courier New" w:hAnsi="Courier New" w:cs="Courier New"/>
+        </w:rPr>
+        <w:t xml:space="preserve">="let item of </w:t>
+      </w:r>
+      <w:proofErr w:type="spellStart"/>
+      <w:r>
+        <w:rPr>
+          <w:rFonts w:ascii="Courier New" w:hAnsi="Courier New" w:cs="Courier New"/>
+        </w:rPr>
+        <w:t>listData</w:t>
+      </w:r>
+      <w:proofErr w:type="spellEnd"/>
+      <w:r>
+        <w:rPr>
+          <w:rFonts w:ascii="Courier New" w:hAnsi="Courier New" w:cs="Courier New"/>
+        </w:rPr>
+        <w:t>"&gt;</w:t>
+      </w:r>
+    </w:p>
+    <w:p>
+      <w:pPr>
+        <w:pStyle w:val="PlainText"/>
+        <w:rPr>
+          <w:rFonts w:ascii="Courier New" w:hAnsi="Courier New" w:cs="Courier New"/>
+        </w:rPr>
+      </w:pPr>
+      <w:r>
+        <w:rPr>
+          <w:rFonts w:ascii="Courier New" w:hAnsi="Courier New" w:cs="Courier New"/>
+        </w:rPr>
+        <w:t xml:space="preserve">        &lt;li class="list-group-item" style="font-size: 24px;</w:t>
+      </w:r>
+    </w:p>
+    <w:p>
+      <w:pPr>
+        <w:pStyle w:val="PlainText"/>
+        <w:rPr>
+          <w:rFonts w:ascii="Courier New" w:hAnsi="Courier New" w:cs="Courier New"/>
+        </w:rPr>
+      </w:pPr>
+      <w:r>
+        <w:rPr>
+          <w:rFonts w:ascii="Courier New" w:hAnsi="Courier New" w:cs="Courier New"/>
+        </w:rPr>
+        <w:t xml:space="preserve">        font-family: Walter Turncoat;"&gt;&lt;span&gt;&amp;</w:t>
+      </w:r>
+      <w:proofErr w:type="gramStart"/>
+      <w:r>
+        <w:rPr>
+          <w:rFonts w:ascii="Courier New" w:hAnsi="Courier New" w:cs="Courier New"/>
+        </w:rPr>
+        <w:t>nbsp;&amp;</w:t>
+      </w:r>
+      <w:proofErr w:type="gramEnd"/>
+      <w:r>
+        <w:rPr>
+          <w:rFonts w:ascii="Courier New" w:hAnsi="Courier New" w:cs="Courier New"/>
+        </w:rPr>
+        <w:t>nbsp;&amp;nbsp;{{item.name}}&lt;/span&gt;&amp;nbsp;&amp;nbsp;&amp;nbsp;</w:t>
+      </w:r>
+    </w:p>
+    <w:p>
+      <w:pPr>
+        <w:pStyle w:val="PlainText"/>
+        <w:rPr>
+          <w:rFonts w:ascii="Courier New" w:hAnsi="Courier New" w:cs="Courier New"/>
+        </w:rPr>
+      </w:pPr>
+      <w:r>
+        <w:rPr>
+          <w:rFonts w:ascii="Courier New" w:hAnsi="Courier New" w:cs="Courier New"/>
+        </w:rPr>
+        <w:t xml:space="preserve">          &lt;button type="button" class="</w:t>
+      </w:r>
+      <w:proofErr w:type="spellStart"/>
+      <w:r>
+        <w:rPr>
+          <w:rFonts w:ascii="Courier New" w:hAnsi="Courier New" w:cs="Courier New"/>
+        </w:rPr>
+        <w:t>btn</w:t>
+      </w:r>
+      <w:proofErr w:type="spellEnd"/>
+      <w:r>
+        <w:rPr>
+          <w:rFonts w:ascii="Courier New" w:hAnsi="Courier New" w:cs="Courier New"/>
+        </w:rPr>
+        <w:t xml:space="preserve"> </w:t>
+      </w:r>
+      <w:proofErr w:type="spellStart"/>
+      <w:r>
+        <w:rPr>
+          <w:rFonts w:ascii="Courier New" w:hAnsi="Courier New" w:cs="Courier New"/>
+        </w:rPr>
+        <w:t>btn</w:t>
+      </w:r>
+      <w:proofErr w:type="spellEnd"/>
+      <w:r>
+        <w:rPr>
+          <w:rFonts w:ascii="Courier New" w:hAnsi="Courier New" w:cs="Courier New"/>
+        </w:rPr>
+        <w:t>-primary" (click)="</w:t>
+      </w:r>
+      <w:proofErr w:type="spellStart"/>
+      <w:r>
+        <w:rPr>
+          <w:rFonts w:ascii="Courier New" w:hAnsi="Courier New" w:cs="Courier New"/>
+        </w:rPr>
+        <w:t>removeItem</w:t>
+      </w:r>
+      <w:proofErr w:type="spellEnd"/>
+      <w:r>
+        <w:rPr>
+          <w:rFonts w:ascii="Courier New" w:hAnsi="Courier New" w:cs="Courier New"/>
+        </w:rPr>
+        <w:t xml:space="preserve">(item)" </w:t>
+      </w:r>
+    </w:p>
+    <w:p>
+      <w:pPr>
+        <w:pStyle w:val="PlainText"/>
+        <w:rPr>
+          <w:rFonts w:ascii="Courier New" w:hAnsi="Courier New" w:cs="Courier New"/>
+        </w:rPr>
+      </w:pPr>
+      <w:r>
+        <w:rPr>
+          <w:rFonts w:ascii="Courier New" w:hAnsi="Courier New" w:cs="Courier New"/>
+        </w:rPr>
+        <w:t xml:space="preserve">          mat-button style="border: 3px solid #000; background-color: </w:t>
+      </w:r>
+      <w:proofErr w:type="spellStart"/>
+      <w:proofErr w:type="gramStart"/>
+      <w:r>
+        <w:rPr>
+          <w:rFonts w:ascii="Courier New" w:hAnsi="Courier New" w:cs="Courier New"/>
+        </w:rPr>
+        <w:t>rgb</w:t>
+      </w:r>
+      <w:proofErr w:type="spellEnd"/>
+      <w:r>
+        <w:rPr>
+          <w:rFonts w:ascii="Courier New" w:hAnsi="Courier New" w:cs="Courier New"/>
+        </w:rPr>
+        <w:t>(</w:t>
+      </w:r>
+      <w:proofErr w:type="gramEnd"/>
+      <w:r>
+        <w:rPr>
+          <w:rFonts w:ascii="Courier New" w:hAnsi="Courier New" w:cs="Courier New"/>
+        </w:rPr>
+        <w:t>80, 175, 250);</w:t>
+      </w:r>
+      <w:r>
+        <w:rPr>
+          <w:rFonts w:ascii="Courier New" w:hAnsi="Courier New" w:cs="Courier New"/>
+        </w:rPr>
+        <w:tab/>
+        <w:t>color: black;"&gt;</w:t>
+      </w:r>
+    </w:p>
+    <w:p>
+      <w:pPr>
+        <w:pStyle w:val="PlainText"/>
+        <w:rPr>
+          <w:rFonts w:ascii="Courier New" w:hAnsi="Courier New" w:cs="Courier New"/>
+        </w:rPr>
+      </w:pPr>
+      <w:r>
+        <w:rPr>
+          <w:rFonts w:ascii="Courier New" w:hAnsi="Courier New" w:cs="Courier New"/>
+        </w:rPr>
+        <w:t xml:space="preserve">          Delete&lt;/button&gt;&lt;/li&gt;</w:t>
+      </w:r>
+    </w:p>
+    <w:p>
+      <w:pPr>
+        <w:pStyle w:val="PlainText"/>
+        <w:rPr>
+          <w:rFonts w:ascii="Courier New" w:hAnsi="Courier New" w:cs="Courier New"/>
+        </w:rPr>
+      </w:pPr>
+      <w:r>
+        <w:rPr>
+          <w:rFonts w:ascii="Courier New" w:hAnsi="Courier New" w:cs="Courier New"/>
+        </w:rPr>
+        <w:t xml:space="preserve">      &lt;/ul&gt;</w:t>
+      </w:r>
+    </w:p>
+    <w:p>
+      <w:pPr>
+        <w:pStyle w:val="PlainText"/>
+        <w:rPr>
+          <w:rFonts w:ascii="Courier New" w:hAnsi="Courier New" w:cs="Courier New"/>
+        </w:rPr>
+      </w:pPr>
+      <w:r>
+        <w:rPr>
+          <w:rFonts w:ascii="Courier New" w:hAnsi="Courier New" w:cs="Courier New"/>
+        </w:rPr>
+        <w:t xml:space="preserve">    &lt;/div&gt;</w:t>
+      </w:r>
+    </w:p>
+    <w:p>
+      <w:pPr>
+        <w:pStyle w:val="PlainText"/>
+        <w:rPr>
+          <w:rFonts w:ascii="Courier New" w:hAnsi="Courier New" w:cs="Courier New"/>
+        </w:rPr>
+      </w:pPr>
+      <w:r>
+        <w:rPr>
+          <w:rFonts w:ascii="Courier New" w:hAnsi="Courier New" w:cs="Courier New"/>
+        </w:rPr>
+        <w:t xml:space="preserve">  &lt;button</w:t>
+      </w:r>
+    </w:p>
+    <w:p>
+      <w:pPr>
+        <w:pStyle w:val="PlainText"/>
+        <w:rPr>
+          <w:rFonts w:ascii="Courier New" w:hAnsi="Courier New" w:cs="Courier New"/>
+        </w:rPr>
+      </w:pPr>
+      <w:r>
+        <w:rPr>
+          <w:rFonts w:ascii="Courier New" w:hAnsi="Courier New" w:cs="Courier New"/>
+        </w:rPr>
+        <w:t xml:space="preserve">    style="</w:t>
+      </w:r>
+    </w:p>
+    <w:p>
+      <w:pPr>
+        <w:pStyle w:val="PlainText"/>
+        <w:rPr>
+          <w:rFonts w:ascii="Courier New" w:hAnsi="Courier New" w:cs="Courier New"/>
+        </w:rPr>
+      </w:pPr>
+      <w:r>
+        <w:rPr>
+          <w:rFonts w:ascii="Courier New" w:hAnsi="Courier New" w:cs="Courier New"/>
+        </w:rPr>
+        <w:t xml:space="preserve">      border: 2px solid #000;</w:t>
+      </w:r>
+    </w:p>
+    <w:p>
+      <w:pPr>
+        <w:pStyle w:val="PlainText"/>
+        <w:rPr>
+          <w:rFonts w:ascii="Courier New" w:hAnsi="Courier New" w:cs="Courier New"/>
+        </w:rPr>
+      </w:pPr>
+      <w:r>
+        <w:rPr>
+          <w:rFonts w:ascii="Courier New" w:hAnsi="Courier New" w:cs="Courier New"/>
+        </w:rPr>
+        <w:lastRenderedPageBreak/>
+        <w:t xml:space="preserve">      background-color: </w:t>
+      </w:r>
+      <w:proofErr w:type="spellStart"/>
+      <w:proofErr w:type="gramStart"/>
+      <w:r>
+        <w:rPr>
+          <w:rFonts w:ascii="Courier New" w:hAnsi="Courier New" w:cs="Courier New"/>
+        </w:rPr>
+        <w:t>rgb</w:t>
+      </w:r>
+      <w:proofErr w:type="spellEnd"/>
+      <w:r>
+        <w:rPr>
+          <w:rFonts w:ascii="Courier New" w:hAnsi="Courier New" w:cs="Courier New"/>
+        </w:rPr>
+        <w:t>(</w:t>
+      </w:r>
+      <w:proofErr w:type="gramEnd"/>
+      <w:r>
+        <w:rPr>
+          <w:rFonts w:ascii="Courier New" w:hAnsi="Courier New" w:cs="Courier New"/>
+        </w:rPr>
+        <w:t>80, 175, 250);</w:t>
+      </w:r>
+    </w:p>
+    <w:p>
+      <w:pPr>
+        <w:pStyle w:val="PlainText"/>
+        <w:rPr>
+          <w:rFonts w:ascii="Courier New" w:hAnsi="Courier New" w:cs="Courier New"/>
+        </w:rPr>
+      </w:pPr>
+      <w:r>
+        <w:rPr>
+          <w:rFonts w:ascii="Courier New" w:hAnsi="Courier New" w:cs="Courier New"/>
+        </w:rPr>
+        <w:t xml:space="preserve">      border-radius: 3px;</w:t>
+      </w:r>
+    </w:p>
+    <w:p>
+      <w:pPr>
+        <w:pStyle w:val="PlainText"/>
+        <w:rPr>
+          <w:rFonts w:ascii="Courier New" w:hAnsi="Courier New" w:cs="Courier New"/>
+        </w:rPr>
+      </w:pPr>
+      <w:r>
+        <w:rPr>
+          <w:rFonts w:ascii="Courier New" w:hAnsi="Courier New" w:cs="Courier New"/>
+        </w:rPr>
+        <w:t xml:space="preserve">      color: black;</w:t>
+      </w:r>
+    </w:p>
+    <w:p>
+      <w:pPr>
+        <w:pStyle w:val="PlainText"/>
+        <w:rPr>
+          <w:rFonts w:ascii="Courier New" w:hAnsi="Courier New" w:cs="Courier New"/>
+        </w:rPr>
+      </w:pPr>
+      <w:r>
+        <w:rPr>
+          <w:rFonts w:ascii="Courier New" w:hAnsi="Courier New" w:cs="Courier New"/>
+        </w:rPr>
+        <w:t xml:space="preserve">    "</w:t>
+      </w:r>
+    </w:p>
+    <w:p>
+      <w:pPr>
+        <w:pStyle w:val="PlainText"/>
+        <w:rPr>
+          <w:rFonts w:ascii="Courier New" w:hAnsi="Courier New" w:cs="Courier New"/>
+        </w:rPr>
+      </w:pPr>
+      <w:r>
+        <w:rPr>
+          <w:rFonts w:ascii="Courier New" w:hAnsi="Courier New" w:cs="Courier New"/>
+        </w:rPr>
+        <w:t xml:space="preserve">  &gt;</w:t>
+      </w:r>
+    </w:p>
+    <w:p>
+      <w:pPr>
+        <w:pStyle w:val="PlainText"/>
+        <w:rPr>
+          <w:rFonts w:ascii="Courier New" w:hAnsi="Courier New" w:cs="Courier New"/>
+        </w:rPr>
+      </w:pPr>
+      <w:r>
+        <w:rPr>
+          <w:rFonts w:ascii="Courier New" w:hAnsi="Courier New" w:cs="Courier New"/>
+        </w:rPr>
+        <w:t xml:space="preserve">    Logout</w:t>
+      </w:r>
+    </w:p>
+    <w:p>
+      <w:pPr>
+        <w:pStyle w:val="PlainText"/>
+        <w:rPr>
+          <w:rFonts w:ascii="Courier New" w:hAnsi="Courier New" w:cs="Courier New"/>
+        </w:rPr>
+      </w:pPr>
+      <w:r>
+        <w:rPr>
+          <w:rFonts w:ascii="Courier New" w:hAnsi="Courier New" w:cs="Courier New"/>
+        </w:rPr>
+        <w:t xml:space="preserve">  &lt;/button&gt;</w:t>
+      </w:r>
+    </w:p>
+    <w:p>
+      <w:pPr>
+        <w:pStyle w:val="PlainText"/>
+        <w:rPr>
+          <w:rFonts w:ascii="Courier New" w:hAnsi="Courier New" w:cs="Courier New"/>
+        </w:rPr>
+      </w:pPr>
+      <w:r>
+        <w:rPr>
+          <w:rFonts w:ascii="Courier New" w:hAnsi="Courier New" w:cs="Courier New"/>
+        </w:rPr>
+        <w:t>&lt;/div&gt;</w:t>
+      </w:r>
+    </w:p>
+    <w:p>
+      <w:pPr>
+        <w:pStyle w:val="PlainText"/>
+        <w:rPr>
+          <w:rFonts w:ascii="Courier New" w:hAnsi="Courier New" w:cs="Courier New"/>
+        </w:rPr>
+      </w:pPr>
+    </w:p>
+    <w:p/>
+    <w:p>
+      <w:pPr>
+        <w:jc w:val="center"/>
+        <w:rPr>
+          <w:sz w:val="32"/>
+          <w:szCs w:val="32"/>
+        </w:rPr>
+      </w:pPr>
+      <w:r>
+        <w:rPr>
+          <w:sz w:val="32"/>
+          <w:szCs w:val="32"/>
+        </w:rPr>
+        <w:t>login.component.html</w:t>
+      </w:r>
+    </w:p>
+    <w:p>
+      <w:pPr>
+        <w:jc w:val="center"/>
+        <w:rPr>
+          <w:sz w:val="32"/>
+          <w:szCs w:val="32"/>
+        </w:rPr>
+      </w:pPr>
+    </w:p>
+    <w:p>
+      <w:pPr>
+        <w:pStyle w:val="PlainText"/>
+        <w:rPr>
+          <w:rFonts w:ascii="Courier New" w:hAnsi="Courier New" w:cs="Courier New"/>
+        </w:rPr>
+      </w:pPr>
+      <w:proofErr w:type="gramStart"/>
+      <w:r>
+        <w:rPr>
+          <w:rFonts w:ascii="Courier New" w:hAnsi="Courier New" w:cs="Courier New"/>
+        </w:rPr>
+        <w:t>&lt;!--</w:t>
+      </w:r>
+      <w:proofErr w:type="gramEnd"/>
+      <w:r>
+        <w:rPr>
+          <w:rFonts w:ascii="Courier New" w:hAnsi="Courier New" w:cs="Courier New"/>
+        </w:rPr>
+        <w:t xml:space="preserve"> &lt;ul class="nav"&gt;</w:t>
+      </w:r>
+    </w:p>
+    <w:p>
+      <w:pPr>
+        <w:pStyle w:val="PlainText"/>
+        <w:rPr>
+          <w:rFonts w:ascii="Courier New" w:hAnsi="Courier New" w:cs="Courier New"/>
+        </w:rPr>
+      </w:pPr>
+      <w:r>
+        <w:rPr>
+          <w:rFonts w:ascii="Courier New" w:hAnsi="Courier New" w:cs="Courier New"/>
+        </w:rPr>
+        <w:t xml:space="preserve">  &lt;li&gt;&lt;a </w:t>
+      </w:r>
+      <w:proofErr w:type="spellStart"/>
+      <w:r>
+        <w:rPr>
+          <w:rFonts w:ascii="Courier New" w:hAnsi="Courier New" w:cs="Courier New"/>
+        </w:rPr>
+        <w:t>routerLink</w:t>
+      </w:r>
+      <w:proofErr w:type="spellEnd"/>
+      <w:r>
+        <w:rPr>
+          <w:rFonts w:ascii="Courier New" w:hAnsi="Courier New" w:cs="Courier New"/>
+        </w:rPr>
+        <w:t>="/home" class="active"&gt;Home&lt;/a&gt;&lt;/li&gt;</w:t>
+      </w:r>
+    </w:p>
+    <w:p>
+      <w:pPr>
+        <w:pStyle w:val="PlainText"/>
+        <w:rPr>
+          <w:rFonts w:ascii="Courier New" w:hAnsi="Courier New" w:cs="Courier New"/>
+        </w:rPr>
+      </w:pPr>
+      <w:r>
+        <w:rPr>
+          <w:rFonts w:ascii="Courier New" w:hAnsi="Courier New" w:cs="Courier New"/>
+        </w:rPr>
+        <w:t xml:space="preserve">  &lt;li&gt;&lt;a </w:t>
+      </w:r>
+      <w:proofErr w:type="spellStart"/>
+      <w:r>
+        <w:rPr>
+          <w:rFonts w:ascii="Courier New" w:hAnsi="Courier New" w:cs="Courier New"/>
+        </w:rPr>
+        <w:t>routerLink</w:t>
+      </w:r>
+      <w:proofErr w:type="spellEnd"/>
+      <w:r>
+        <w:rPr>
+          <w:rFonts w:ascii="Courier New" w:hAnsi="Courier New" w:cs="Courier New"/>
+        </w:rPr>
+        <w:t>="/"&gt;Login&lt;/a&gt;&lt;/li&gt;</w:t>
+      </w:r>
+    </w:p>
+    <w:p>
+      <w:pPr>
+        <w:pStyle w:val="PlainText"/>
+        <w:rPr>
+          <w:rFonts w:ascii="Courier New" w:hAnsi="Courier New" w:cs="Courier New"/>
+        </w:rPr>
+      </w:pPr>
+      <w:r>
+        <w:rPr>
+          <w:rFonts w:ascii="Courier New" w:hAnsi="Courier New" w:cs="Courier New"/>
+        </w:rPr>
+        <w:t xml:space="preserve">  &lt;li&gt;&lt;a </w:t>
+      </w:r>
+      <w:proofErr w:type="spellStart"/>
+      <w:r>
+        <w:rPr>
+          <w:rFonts w:ascii="Courier New" w:hAnsi="Courier New" w:cs="Courier New"/>
+        </w:rPr>
+        <w:t>routerLink</w:t>
+      </w:r>
+      <w:proofErr w:type="spellEnd"/>
+      <w:r>
+        <w:rPr>
+          <w:rFonts w:ascii="Courier New" w:hAnsi="Courier New" w:cs="Courier New"/>
+        </w:rPr>
+        <w:t>="/register"&gt;Register&lt;/a&gt;&lt;/li&gt;</w:t>
+      </w:r>
+    </w:p>
+    <w:p>
+      <w:pPr>
+        <w:pStyle w:val="PlainText"/>
+        <w:rPr>
+          <w:rFonts w:ascii="Courier New" w:hAnsi="Courier New" w:cs="Courier New"/>
+        </w:rPr>
+      </w:pPr>
+      <w:r>
+        <w:rPr>
+          <w:rFonts w:ascii="Courier New" w:hAnsi="Courier New" w:cs="Courier New"/>
+        </w:rPr>
+        <w:t>&lt;/ul&gt; --&gt;</w:t>
+      </w:r>
+    </w:p>
+    <w:p>
+      <w:pPr>
+        <w:pStyle w:val="PlainText"/>
+        <w:rPr>
+          <w:rFonts w:ascii="Courier New" w:hAnsi="Courier New" w:cs="Courier New"/>
+        </w:rPr>
+      </w:pPr>
+      <w:r>
+        <w:rPr>
+          <w:rFonts w:ascii="Courier New" w:hAnsi="Courier New" w:cs="Courier New"/>
+        </w:rPr>
+        <w:t>&lt;div&gt;</w:t>
+      </w:r>
+    </w:p>
+    <w:p>
+      <w:pPr>
+        <w:pStyle w:val="PlainText"/>
+        <w:rPr>
+          <w:rFonts w:ascii="Courier New" w:hAnsi="Courier New" w:cs="Courier New"/>
+        </w:rPr>
+      </w:pPr>
+      <w:r>
+        <w:rPr>
+          <w:rFonts w:ascii="Courier New" w:hAnsi="Courier New" w:cs="Courier New"/>
+        </w:rPr>
+        <w:t xml:space="preserve">    &lt;h2&gt;Login Form&lt;/h2&gt;</w:t>
+      </w:r>
+    </w:p>
+    <w:p>
+      <w:pPr>
+        <w:pStyle w:val="PlainText"/>
+        <w:rPr>
+          <w:rFonts w:ascii="Courier New" w:hAnsi="Courier New" w:cs="Courier New"/>
+        </w:rPr>
+      </w:pPr>
+      <w:r>
+        <w:rPr>
+          <w:rFonts w:ascii="Courier New" w:hAnsi="Courier New" w:cs="Courier New"/>
+        </w:rPr>
+        <w:t xml:space="preserve">    &lt;form [</w:t>
+      </w:r>
+      <w:proofErr w:type="spellStart"/>
+      <w:r>
+        <w:rPr>
+          <w:rFonts w:ascii="Courier New" w:hAnsi="Courier New" w:cs="Courier New"/>
+        </w:rPr>
+        <w:t>formGroup</w:t>
+      </w:r>
+      <w:proofErr w:type="spellEnd"/>
+      <w:r>
+        <w:rPr>
+          <w:rFonts w:ascii="Courier New" w:hAnsi="Courier New" w:cs="Courier New"/>
+        </w:rPr>
+        <w:t>]="</w:t>
+      </w:r>
+      <w:proofErr w:type="spellStart"/>
+      <w:r>
+        <w:rPr>
+          <w:rFonts w:ascii="Courier New" w:hAnsi="Courier New" w:cs="Courier New"/>
+        </w:rPr>
+        <w:t>loginRef</w:t>
+      </w:r>
+      <w:proofErr w:type="spellEnd"/>
+      <w:r>
+        <w:rPr>
+          <w:rFonts w:ascii="Courier New" w:hAnsi="Courier New" w:cs="Courier New"/>
+        </w:rPr>
+        <w:t>" (</w:t>
+      </w:r>
+      <w:proofErr w:type="spellStart"/>
+      <w:r>
+        <w:rPr>
+          <w:rFonts w:ascii="Courier New" w:hAnsi="Courier New" w:cs="Courier New"/>
+        </w:rPr>
+        <w:t>ngSubmit</w:t>
+      </w:r>
+      <w:proofErr w:type="spellEnd"/>
+      <w:r>
+        <w:rPr>
+          <w:rFonts w:ascii="Courier New" w:hAnsi="Courier New" w:cs="Courier New"/>
+        </w:rPr>
+        <w:t>)="</w:t>
+      </w:r>
+      <w:proofErr w:type="spellStart"/>
+      <w:proofErr w:type="gramStart"/>
+      <w:r>
+        <w:rPr>
+          <w:rFonts w:ascii="Courier New" w:hAnsi="Courier New" w:cs="Courier New"/>
+        </w:rPr>
+        <w:t>checkUser</w:t>
+      </w:r>
+      <w:proofErr w:type="spellEnd"/>
+      <w:r>
+        <w:rPr>
+          <w:rFonts w:ascii="Courier New" w:hAnsi="Courier New" w:cs="Courier New"/>
+        </w:rPr>
+        <w:t>(</w:t>
+      </w:r>
+      <w:proofErr w:type="gramEnd"/>
+      <w:r>
+        <w:rPr>
+          <w:rFonts w:ascii="Courier New" w:hAnsi="Courier New" w:cs="Courier New"/>
+        </w:rPr>
+        <w:t>)"&gt;</w:t>
+      </w:r>
+    </w:p>
+    <w:p>
+      <w:pPr>
+        <w:pStyle w:val="PlainText"/>
+        <w:rPr>
+          <w:rFonts w:ascii="Courier New" w:hAnsi="Courier New" w:cs="Courier New"/>
+        </w:rPr>
+      </w:pPr>
+      <w:r>
+        <w:rPr>
+          <w:rFonts w:ascii="Courier New" w:hAnsi="Courier New" w:cs="Courier New"/>
+        </w:rPr>
+        <w:t xml:space="preserve">        &lt;label&gt;</w:t>
+      </w:r>
+      <w:proofErr w:type="spellStart"/>
+      <w:r>
+        <w:rPr>
+          <w:rFonts w:ascii="Courier New" w:hAnsi="Courier New" w:cs="Courier New"/>
+        </w:rPr>
+        <w:t>UserName</w:t>
+      </w:r>
+      <w:proofErr w:type="spellEnd"/>
+      <w:r>
+        <w:rPr>
+          <w:rFonts w:ascii="Courier New" w:hAnsi="Courier New" w:cs="Courier New"/>
+        </w:rPr>
+        <w:t>&lt;/label&gt;</w:t>
+      </w:r>
+    </w:p>
+    <w:p>
+      <w:pPr>
+        <w:pStyle w:val="PlainText"/>
+        <w:rPr>
+          <w:rFonts w:ascii="Courier New" w:hAnsi="Courier New" w:cs="Courier New"/>
+        </w:rPr>
+      </w:pPr>
+      <w:r>
+        <w:rPr>
+          <w:rFonts w:ascii="Courier New" w:hAnsi="Courier New" w:cs="Courier New"/>
+        </w:rPr>
+        <w:t xml:space="preserve">        &lt;input type="text" </w:t>
+      </w:r>
+      <w:proofErr w:type="spellStart"/>
+      <w:r>
+        <w:rPr>
+          <w:rFonts w:ascii="Courier New" w:hAnsi="Courier New" w:cs="Courier New"/>
+        </w:rPr>
+        <w:t>formControlName</w:t>
+      </w:r>
+      <w:proofErr w:type="spellEnd"/>
+      <w:r>
+        <w:rPr>
+          <w:rFonts w:ascii="Courier New" w:hAnsi="Courier New" w:cs="Courier New"/>
+        </w:rPr>
+        <w:t>="user"/&gt;&lt;</w:t>
+      </w:r>
+      <w:proofErr w:type="spellStart"/>
+      <w:r>
+        <w:rPr>
+          <w:rFonts w:ascii="Courier New" w:hAnsi="Courier New" w:cs="Courier New"/>
+        </w:rPr>
+        <w:t>br</w:t>
+      </w:r>
+      <w:proofErr w:type="spellEnd"/>
+      <w:r>
+        <w:rPr>
+          <w:rFonts w:ascii="Courier New" w:hAnsi="Courier New" w:cs="Courier New"/>
+        </w:rPr>
+        <w:t>/&gt;</w:t>
+      </w:r>
+    </w:p>
+    <w:p>
+      <w:pPr>
+        <w:pStyle w:val="PlainText"/>
+        <w:rPr>
+          <w:rFonts w:ascii="Courier New" w:hAnsi="Courier New" w:cs="Courier New"/>
+        </w:rPr>
+      </w:pPr>
+      <w:r>
+        <w:rPr>
+          <w:rFonts w:ascii="Courier New" w:hAnsi="Courier New" w:cs="Courier New"/>
+        </w:rPr>
+        <w:t xml:space="preserve">        &lt;label&gt;Password&lt;/label&gt;</w:t>
+      </w:r>
+    </w:p>
+    <w:p>
+      <w:pPr>
+        <w:pStyle w:val="PlainText"/>
+        <w:rPr>
+          <w:rFonts w:ascii="Courier New" w:hAnsi="Courier New" w:cs="Courier New"/>
+        </w:rPr>
+      </w:pPr>
+      <w:r>
+        <w:rPr>
+          <w:rFonts w:ascii="Courier New" w:hAnsi="Courier New" w:cs="Courier New"/>
+        </w:rPr>
+        <w:t xml:space="preserve">        &lt;input type="password" </w:t>
+      </w:r>
+      <w:proofErr w:type="spellStart"/>
+      <w:r>
+        <w:rPr>
+          <w:rFonts w:ascii="Courier New" w:hAnsi="Courier New" w:cs="Courier New"/>
+        </w:rPr>
+        <w:t>formControlName</w:t>
+      </w:r>
+      <w:proofErr w:type="spellEnd"/>
+      <w:r>
+        <w:rPr>
+          <w:rFonts w:ascii="Courier New" w:hAnsi="Courier New" w:cs="Courier New"/>
+        </w:rPr>
+        <w:t>="pass"/&gt;&lt;</w:t>
+      </w:r>
+      <w:proofErr w:type="spellStart"/>
+      <w:r>
+        <w:rPr>
+          <w:rFonts w:ascii="Courier New" w:hAnsi="Courier New" w:cs="Courier New"/>
+        </w:rPr>
+        <w:t>br</w:t>
+      </w:r>
+      <w:proofErr w:type="spellEnd"/>
+      <w:r>
+        <w:rPr>
+          <w:rFonts w:ascii="Courier New" w:hAnsi="Courier New" w:cs="Courier New"/>
+        </w:rPr>
+        <w:t>/&gt;</w:t>
+      </w:r>
+    </w:p>
+    <w:p>
+      <w:pPr>
+        <w:pStyle w:val="PlainText"/>
+        <w:rPr>
+          <w:rFonts w:ascii="Courier New" w:hAnsi="Courier New" w:cs="Courier New"/>
+        </w:rPr>
+      </w:pPr>
+      <w:r>
+        <w:rPr>
+          <w:rFonts w:ascii="Courier New" w:hAnsi="Courier New" w:cs="Courier New"/>
+        </w:rPr>
+        <w:t xml:space="preserve">        &lt;input type="submit" value="submit" [disabled]=</w:t>
+      </w:r>
+      <w:proofErr w:type="gramStart"/>
+      <w:r>
+        <w:rPr>
+          <w:rFonts w:ascii="Courier New" w:hAnsi="Courier New" w:cs="Courier New"/>
+        </w:rPr>
+        <w:t>"!</w:t>
+      </w:r>
+      <w:proofErr w:type="spellStart"/>
+      <w:r>
+        <w:rPr>
+          <w:rFonts w:ascii="Courier New" w:hAnsi="Courier New" w:cs="Courier New"/>
+        </w:rPr>
+        <w:t>loginRef.valid</w:t>
+      </w:r>
+      <w:proofErr w:type="spellEnd"/>
+      <w:proofErr w:type="gramEnd"/>
+      <w:r>
+        <w:rPr>
+          <w:rFonts w:ascii="Courier New" w:hAnsi="Courier New" w:cs="Courier New"/>
+        </w:rPr>
+        <w:t>"/&gt;</w:t>
+      </w:r>
+    </w:p>
+    <w:p>
+      <w:pPr>
+        <w:pStyle w:val="PlainText"/>
+        <w:rPr>
+          <w:rFonts w:ascii="Courier New" w:hAnsi="Courier New" w:cs="Courier New"/>
+        </w:rPr>
+      </w:pPr>
+      <w:r>
+        <w:rPr>
+          <w:rFonts w:ascii="Courier New" w:hAnsi="Courier New" w:cs="Courier New"/>
+        </w:rPr>
+        <w:t xml:space="preserve">        &lt;input type="reset" value="reset"/&gt;</w:t>
+      </w:r>
+    </w:p>
+    <w:p>
+      <w:pPr>
+        <w:pStyle w:val="PlainText"/>
+        <w:rPr>
+          <w:rFonts w:ascii="Courier New" w:hAnsi="Courier New" w:cs="Courier New"/>
+        </w:rPr>
+      </w:pPr>
+      <w:r>
+        <w:rPr>
+          <w:rFonts w:ascii="Courier New" w:hAnsi="Courier New" w:cs="Courier New"/>
+        </w:rPr>
+        <w:t xml:space="preserve">    &lt;/form&gt;</w:t>
+      </w:r>
+    </w:p>
+    <w:p>
+      <w:pPr>
+        <w:pStyle w:val="PlainText"/>
+        <w:rPr>
+          <w:rFonts w:ascii="Courier New" w:hAnsi="Courier New" w:cs="Courier New"/>
+        </w:rPr>
+      </w:pPr>
+      <w:r>
+        <w:rPr>
+          <w:rFonts w:ascii="Courier New" w:hAnsi="Courier New" w:cs="Courier New"/>
+        </w:rPr>
+        <w:t xml:space="preserve">    {{msg}}</w:t>
+      </w:r>
+    </w:p>
+    <w:p>
+      <w:pPr>
+        <w:pStyle w:val="PlainText"/>
+        <w:rPr>
+          <w:rFonts w:ascii="Courier New" w:hAnsi="Courier New" w:cs="Courier New"/>
+        </w:rPr>
+      </w:pPr>
+      <w:r>
+        <w:rPr>
+          <w:rFonts w:ascii="Courier New" w:hAnsi="Courier New" w:cs="Courier New"/>
+        </w:rPr>
+        <w:t>&lt;/div&gt;</w:t>
+      </w:r>
+    </w:p>
+    <w:p>
+      <w:pPr>
+        <w:rPr>
+          <w:sz w:val="32"/>
+          <w:szCs w:val="32"/>
+        </w:rPr>
+      </w:pPr>
+    </w:p>
+    <w:p>
+      <w:pPr>
+        <w:rPr>
+          <w:sz w:val="32"/>
+          <w:szCs w:val="32"/>
+        </w:rPr>
+      </w:pPr>
+    </w:p>
+    <w:p>
+      <w:pPr>
+        <w:jc w:val="center"/>
+      </w:pPr>
+    </w:p>
     <w:sectPr>
       <w:pgSz w:w="12240" w:h="15840"/>
       <w:pgMar w:top="1440" w:right="1440" w:bottom="1440" w:left="1440" w:header="720" w:footer="720" w:gutter="0"/>
@@ -300,6 +3172,7 @@
     <w:lsdException w:name="HTML Sample" w:semiHidden="1" w:unhideWhenUsed="1"/>
     <w:lsdException w:name="HTML Typewriter" w:semiHidden="1" w:unhideWhenUsed="1"/>
     <w:lsdException w:name="HTML Variable" w:semiHidden="1" w:unhideWhenUsed="1"/>
+    <w:lsdException w:name="Normal Table" w:semiHidden="1" w:unhideWhenUsed="1"/>
     <w:lsdException w:name="annotation subject" w:semiHidden="1" w:unhideWhenUsed="1"/>
     <w:lsdException w:name="No List" w:semiHidden="1" w:unhideWhenUsed="1"/>
     <w:lsdException w:name="Outline List 1" w:semiHidden="1" w:unhideWhenUsed="1"/>
@@ -346,8 +3219,10 @@
     <w:lsdException w:name="Table Subtle 2" w:semiHidden="1" w:unhideWhenUsed="1"/>
     <w:lsdException w:name="Table Web 1" w:semiHidden="1" w:unhideWhenUsed="1"/>
     <w:lsdException w:name="Table Web 2" w:semiHidden="1" w:unhideWhenUsed="1"/>
+    <w:lsdException w:name="Table Web 3" w:semiHidden="1" w:unhideWhenUsed="1"/>
     <w:lsdException w:name="Balloon Text" w:semiHidden="1" w:unhideWhenUsed="1"/>
     <w:lsdException w:name="Table Grid" w:uiPriority="39"/>
+    <w:lsdException w:name="Table Theme" w:semiHidden="1" w:unhideWhenUsed="1"/>
     <w:lsdException w:name="Placeholder Text" w:semiHidden="1"/>
     <w:lsdException w:name="No Spacing" w:uiPriority="1" w:qFormat="1"/>
     <w:lsdException w:name="Light Shading" w:uiPriority="60"/>
@@ -584,7 +3459,6 @@
     <w:next w:val="Normal"/>
     <w:link w:val="Heading2Char"/>
     <w:uiPriority w:val="9"/>
-    <w:semiHidden/>
     <w:unhideWhenUsed/>
     <w:qFormat/>
     <w:rsid w:val="00C42CDF"/>
@@ -604,6 +3478,7 @@
   <w:style w:type="character" w:default="1" w:styleId="DefaultParagraphFont">
     <w:name w:val="Default Paragraph Font"/>
     <w:uiPriority w:val="1"/>
+    <w:semiHidden/>
     <w:unhideWhenUsed/>
   </w:style>
   <w:style w:type="table" w:default="1" w:styleId="TableNormal">
@@ -643,7 +3518,6 @@
     <w:basedOn w:val="DefaultParagraphFont"/>
     <w:link w:val="Heading2"/>
     <w:uiPriority w:val="9"/>
-    <w:semiHidden/>
     <w:rsid w:val="00C42CDF"/>
     <w:rPr>
       <w:rFonts w:asciiTheme="majorHAnsi" w:eastAsiaTheme="majorEastAsia" w:hAnsiTheme="majorHAnsi" w:cstheme="majorBidi"/>
@@ -678,6 +3552,34 @@
     <w:rPr>
       <w:color w:val="605E5C"/>
       <w:shd w:val="clear" w:color="auto" w:fill="E1DFDD"/>
+    </w:rPr>
+  </w:style>
+  <w:style w:type="paragraph" w:styleId="PlainText">
+    <w:name w:val="Plain Text"/>
+    <w:basedOn w:val="Normal"/>
+    <w:link w:val="PlainTextChar"/>
+    <w:uiPriority w:val="99"/>
+    <w:unhideWhenUsed/>
+    <w:rsid w:val="003C6CC8"/>
+    <w:pPr>
+      <w:spacing w:after="0" w:line="240" w:lineRule="auto"/>
+    </w:pPr>
+    <w:rPr>
+      <w:rFonts w:ascii="Consolas" w:hAnsi="Consolas"/>
+      <w:sz w:val="21"/>
+      <w:szCs w:val="21"/>
+    </w:rPr>
+  </w:style>
+  <w:style w:type="character" w:customStyle="1" w:styleId="PlainTextChar">
+    <w:name w:val="Plain Text Char"/>
+    <w:basedOn w:val="DefaultParagraphFont"/>
+    <w:link w:val="PlainText"/>
+    <w:uiPriority w:val="99"/>
+    <w:rsid w:val="003C6CC8"/>
+    <w:rPr>
+      <w:rFonts w:ascii="Consolas" w:hAnsi="Consolas"/>
+      <w:sz w:val="21"/>
+      <w:szCs w:val="21"/>
     </w:rPr>
   </w:style>
 </w:styles>

</xml_diff>